<commit_message>
Work on demo day narrative
</commit_message>
<xml_diff>
--- a/report/Part 4 - Testing and Demo Day.docx
+++ b/report/Part 4 - Testing and Demo Day.docx
@@ -7,7 +7,7 @@
         <w:pStyle w:val="Heading1"/>
         <w:numPr>
           <w:ilvl w:val="0"/>
-          <w:numId w:val="4"/>
+          <w:numId w:val="5"/>
         </w:numPr>
         <w:spacing w:before="240" w:after="120"/>
         <w:rPr>
@@ -39,55 +39,6 @@
         <w:t>Testing</w:t>
       </w:r>
       <w:bookmarkEnd w:id="1"/>
-    </w:p>
-    <w:p>
-      <w:pPr>
-        <w:pStyle w:val="TextBody"/>
-        <w:numPr>
-          <w:ilvl w:val="0"/>
-          <w:numId w:val="4"/>
-        </w:numPr>
-        <w:rPr/>
-      </w:pPr>
-      <w:r>
-        <w:rPr/>
-        <w:t xml:space="preserve">This section </w:t>
-      </w:r>
-      <w:r>
-        <w:rPr>
-          <w:rFonts w:eastAsia="Noto Sans CJK SC Regular" w:cs="Lohit Devanagari"/>
-          <w:color w:val="auto"/>
-          <w:kern w:val="2"/>
-          <w:sz w:val="24"/>
-          <w:szCs w:val="24"/>
-          <w:lang w:val="en-US" w:eastAsia="zh-CN" w:bidi="hi-IN"/>
-        </w:rPr>
-        <w:t>describes the testing process we went through during our project development.</w:t>
-      </w:r>
-    </w:p>
-    <w:p>
-      <w:pPr>
-        <w:pStyle w:val="Heading2"/>
-        <w:numPr>
-          <w:ilvl w:val="1"/>
-          <w:numId w:val="3"/>
-        </w:numPr>
-        <w:rPr/>
-      </w:pPr>
-      <w:r>
-        <w:rPr/>
-        <w:t>Resistive Load Testing in Power Electronics Lab</w:t>
-      </w:r>
-    </w:p>
-    <w:p>
-      <w:pPr>
-        <w:pStyle w:val="TextBody"/>
-        <w:rPr/>
-      </w:pPr>
-      <w:r>
-        <w:rPr/>
-        <w:t>Throughout our testing, we standardized on the following oscilloscope connections:</w:t>
-      </w:r>
     </w:p>
     <w:p>
       <w:pPr>
@@ -100,7 +51,42 @@
       </w:pPr>
       <w:r>
         <w:rPr/>
-        <w:t>Channel 1: Input Voltage</w:t>
+        <w:t xml:space="preserve">This section </w:t>
+      </w:r>
+      <w:r>
+        <w:rPr>
+          <w:rFonts w:eastAsia="Noto Sans CJK SC Regular" w:cs="Lohit Devanagari"/>
+          <w:color w:val="auto"/>
+          <w:kern w:val="2"/>
+          <w:sz w:val="24"/>
+          <w:szCs w:val="24"/>
+          <w:lang w:val="en-US" w:eastAsia="zh-CN" w:bidi="hi-IN"/>
+        </w:rPr>
+        <w:t>describes the testing process we went through during our project development.</w:t>
+      </w:r>
+    </w:p>
+    <w:p>
+      <w:pPr>
+        <w:pStyle w:val="Heading2"/>
+        <w:numPr>
+          <w:ilvl w:val="1"/>
+          <w:numId w:val="4"/>
+        </w:numPr>
+        <w:rPr/>
+      </w:pPr>
+      <w:r>
+        <w:rPr/>
+        <w:t>Resistive Load Testing in Power Electronics Lab</w:t>
+      </w:r>
+    </w:p>
+    <w:p>
+      <w:pPr>
+        <w:pStyle w:val="TextBody"/>
+        <w:rPr/>
+      </w:pPr>
+      <w:r>
+        <w:rPr/>
+        <w:t>Throughout our testing, we standardized on the following oscilloscope connections:</w:t>
       </w:r>
     </w:p>
     <w:p>
@@ -108,13 +94,13 @@
         <w:pStyle w:val="TextBody"/>
         <w:numPr>
           <w:ilvl w:val="0"/>
-          <w:numId w:val="5"/>
+          <w:numId w:val="6"/>
         </w:numPr>
         <w:rPr/>
       </w:pPr>
       <w:r>
         <w:rPr/>
-        <w:t>Channel 2: Output Current</w:t>
+        <w:t>Channel 1: Input Voltage</w:t>
       </w:r>
     </w:p>
     <w:p>
@@ -122,13 +108,13 @@
         <w:pStyle w:val="TextBody"/>
         <w:numPr>
           <w:ilvl w:val="0"/>
-          <w:numId w:val="5"/>
+          <w:numId w:val="6"/>
         </w:numPr>
         <w:rPr/>
       </w:pPr>
       <w:r>
         <w:rPr/>
-        <w:t>Channel 3: Control Voltage (C2/diac input to ground)</w:t>
+        <w:t>Channel 2: Output Current</w:t>
       </w:r>
     </w:p>
     <w:p>
@@ -136,7 +122,21 @@
         <w:pStyle w:val="TextBody"/>
         <w:numPr>
           <w:ilvl w:val="0"/>
-          <w:numId w:val="5"/>
+          <w:numId w:val="6"/>
+        </w:numPr>
+        <w:rPr/>
+      </w:pPr>
+      <w:r>
+        <w:rPr/>
+        <w:t>Channel 3: Control Voltage (C2/diac input to ground)</w:t>
+      </w:r>
+    </w:p>
+    <w:p>
+      <w:pPr>
+        <w:pStyle w:val="TextBody"/>
+        <w:numPr>
+          <w:ilvl w:val="0"/>
+          <w:numId w:val="6"/>
         </w:numPr>
         <w:rPr/>
       </w:pPr>
@@ -160,7 +160,7 @@
         <w:pStyle w:val="Heading3"/>
         <w:numPr>
           <w:ilvl w:val="2"/>
-          <w:numId w:val="2"/>
+          <w:numId w:val="3"/>
         </w:numPr>
         <w:rPr/>
       </w:pPr>
@@ -282,8 +282,8 @@
         </w:rPr>
         <w:br/>
       </w:r>
-      <w:bookmarkStart w:id="3" w:name="Ref_Figure2_label_and_number"/>
-      <w:bookmarkStart w:id="4" w:name="Ref_Figure6_label_and_number"/>
+      <w:bookmarkStart w:id="3" w:name="Ref_Figure6_label_and_number"/>
+      <w:bookmarkStart w:id="4" w:name="Ref_Figure2_label_and_number"/>
       <w:r>
         <w:rPr/>
         <w:t xml:space="preserve">Figure </w:t>
@@ -495,11 +495,7 @@
     <w:p>
       <w:pPr>
         <w:pStyle w:val="Figure"/>
-        <w:rPr>
-          <w:i/>
-          <w:i/>
-          <w:iCs/>
-        </w:rPr>
+        <w:rPr/>
       </w:pPr>
       <w:r>
         <w:rPr>
@@ -794,44 +790,16 @@
           <w:szCs w:val="24"/>
           <w:lang w:val="en-US" w:eastAsia="zh-CN" w:bidi="hi-IN"/>
         </w:rPr>
-        <w:t xml:space="preserve">After re-examining the circuit, what we found was the the circuit had been miswired such that the RC-diac control portion of the circuit was wired from the AC line side of the diode bridge rather than from the triac side of the bridge. As a result, the voltage across the control circuit was not being shorted by firing of the triac, so it was continually charging the capacitors and then partially discharging through the diac and triac gate. The circuit worked to some extent, but not as designed, and with </w:t>
-      </w:r>
-      <w:r>
-        <w:rPr>
-          <w:rFonts w:eastAsia="Noto Sans CJK SC Regular" w:cs="Lohit Devanagari"/>
-          <w:i w:val="false"/>
-          <w:iCs w:val="false"/>
-          <w:color w:val="auto"/>
-          <w:kern w:val="2"/>
-          <w:sz w:val="24"/>
-          <w:szCs w:val="24"/>
-          <w:lang w:val="en-US" w:eastAsia="zh-CN" w:bidi="hi-IN"/>
-        </w:rPr>
-        <w:t>unnecessary</w:t>
-      </w:r>
-      <w:r>
-        <w:rPr>
-          <w:rFonts w:eastAsia="Noto Sans CJK SC Regular" w:cs="Lohit Devanagari"/>
-          <w:i w:val="false"/>
-          <w:iCs w:val="false"/>
-          <w:color w:val="auto"/>
-          <w:kern w:val="2"/>
-          <w:sz w:val="24"/>
-          <w:szCs w:val="24"/>
-          <w:lang w:val="en-US" w:eastAsia="zh-CN" w:bidi="hi-IN"/>
-        </w:rPr>
-        <w:t xml:space="preserve"> stress on the control circuit. A close-up view of the repeated charging and firing during a negative half cycle is shown in </w:t>
-      </w:r>
-      <w:r>
-        <w:rPr>
-          <w:rFonts w:eastAsia="Noto Sans CJK SC Regular" w:cs="Lohit Devanagari"/>
-          <w:i w:val="false"/>
-          <w:iCs w:val="false"/>
-          <w:color w:val="auto"/>
-          <w:kern w:val="2"/>
-          <w:sz w:val="24"/>
-          <w:szCs w:val="24"/>
-          <w:lang w:val="en-US" w:eastAsia="zh-CN" w:bidi="hi-IN"/>
+        <w:t xml:space="preserve">After re-examining the circuit, what we found was the the circuit had been miswired such that the RC-diac control portion of the circuit was wired from the AC line side of the diode bridge rather than from the triac side of the bridge. As a result, the voltage across the control circuit was not being shorted by firing of the triac, so it was continually charging the capacitors and then partially discharging through the diac and triac gate. The circuit worked to some extent, but not as designed, and with unnecessary stress on the control circuit. A close-up view of the repeated charging and firing during a negative half cycle is shown in </w:t>
+      </w:r>
+      <w:r>
+        <w:rPr>
+          <w:rFonts w:eastAsia="Noto Sans CJK SC Regular" w:cs="Lohit Devanagari"/>
+          <w:i w:val="false"/>
+          <w:iCs w:val="false"/>
+          <w:kern w:val="2"/>
+          <w:sz w:val="24"/>
+          <w:szCs w:val="24"/>
         </w:rPr>
         <w:fldChar w:fldCharType="begin"/>
       </w:r>
@@ -979,11 +947,9 @@
           <w:rFonts w:eastAsia="Noto Sans CJK SC Regular" w:cs="Lohit Devanagari"/>
           <w:i/>
           <w:iCs/>
-          <w:color w:val="auto"/>
-          <w:kern w:val="2"/>
-          <w:sz w:val="24"/>
-          <w:szCs w:val="24"/>
-          <w:lang w:val="en-US" w:eastAsia="zh-CN" w:bidi="hi-IN"/>
+          <w:kern w:val="2"/>
+          <w:sz w:val="24"/>
+          <w:szCs w:val="24"/>
         </w:rPr>
         <w:fldChar w:fldCharType="begin"/>
       </w:r>
@@ -1031,51 +997,29 @@
         </w:rPr>
         <w:fldChar w:fldCharType="end"/>
       </w:r>
+      <w:bookmarkEnd w:id="7"/>
       <w:bookmarkEnd w:id="8"/>
-      <w:bookmarkEnd w:id="7"/>
-      <w:r>
-        <w:rPr>
-          <w:rFonts w:eastAsia="Noto Sans CJK SC Regular" w:cs="Lohit Devanagari"/>
-          <w:i/>
-          <w:iCs/>
-          <w:color w:val="auto"/>
-          <w:kern w:val="2"/>
-          <w:sz w:val="24"/>
-          <w:szCs w:val="24"/>
-          <w:lang w:val="en-US" w:eastAsia="zh-CN" w:bidi="hi-IN"/>
-        </w:rPr>
-        <w:t xml:space="preserve">: </w:t>
-      </w:r>
-      <w:r>
-        <w:rPr>
-          <w:rFonts w:eastAsia="Noto Sans CJK SC Regular" w:cs="Lohit Devanagari"/>
-          <w:i/>
-          <w:iCs/>
-          <w:color w:val="auto"/>
-          <w:kern w:val="2"/>
-          <w:sz w:val="24"/>
-          <w:szCs w:val="24"/>
-          <w:lang w:val="en-US" w:eastAsia="zh-CN" w:bidi="hi-IN"/>
-        </w:rPr>
-        <w:t>M</w:t>
-      </w:r>
-      <w:r>
-        <w:rPr>
-          <w:rFonts w:eastAsia="Noto Sans CJK SC Regular" w:cs="Lohit Devanagari"/>
-          <w:i/>
-          <w:iCs/>
-          <w:color w:val="auto"/>
-          <w:kern w:val="2"/>
-          <w:sz w:val="24"/>
-          <w:szCs w:val="24"/>
-          <w:lang w:val="en-US" w:eastAsia="zh-CN" w:bidi="hi-IN"/>
-        </w:rPr>
-        <w:t>iswired Circuit Repeated Firing</w:t>
+      <w:r>
+        <w:rPr>
+          <w:rFonts w:eastAsia="Noto Sans CJK SC Regular" w:cs="Lohit Devanagari"/>
+          <w:i/>
+          <w:iCs/>
+          <w:color w:val="auto"/>
+          <w:kern w:val="2"/>
+          <w:sz w:val="24"/>
+          <w:szCs w:val="24"/>
+          <w:lang w:val="en-US" w:eastAsia="zh-CN" w:bidi="hi-IN"/>
+        </w:rPr>
+        <w:t>: Miswired Circuit Repeated Firing</w:t>
       </w:r>
     </w:p>
     <w:p>
       <w:pPr>
         <w:pStyle w:val="Heading3"/>
+        <w:numPr>
+          <w:ilvl w:val="2"/>
+          <w:numId w:val="2"/>
+        </w:numPr>
         <w:rPr/>
       </w:pPr>
       <w:r>
@@ -1090,15 +1034,7 @@
       </w:pPr>
       <w:r>
         <w:rPr/>
-        <w:t>On the second day of assembly and testing, we discovered and corrected the miswiring of the control circuit. Once that was fixed, resistive testing in the lab went very smoothly. Oscillography of the corrected circuit is shown in Figure</w:t>
-      </w:r>
-      <w:r>
-        <w:rPr/>
-        <w:t>s</w:t>
-      </w:r>
-      <w:r>
-        <w:rPr/>
-        <w:t xml:space="preserve"> </w:t>
+        <w:t xml:space="preserve">On the second day of assembly and testing, we discovered and corrected the miswiring of the control circuit. Once that was fixed, resistive testing in the lab went very smoothly. Oscillography of the corrected circuit is shown in Figures </w:t>
       </w:r>
       <w:r>
         <w:rPr/>
@@ -1170,11 +1106,7 @@
       </w:r>
       <w:r>
         <w:rPr/>
-        <w:t xml:space="preserve">, </w:t>
-      </w:r>
-      <w:r>
-        <w:rPr/>
-        <w:t xml:space="preserve">and </w:t>
+        <w:t xml:space="preserve">, and </w:t>
       </w:r>
       <w:r>
         <w:rPr/>
@@ -1251,11 +1183,7 @@
     <w:p>
       <w:pPr>
         <w:pStyle w:val="Figure"/>
-        <w:rPr>
-          <w:i/>
-          <w:i/>
-          <w:iCs/>
-        </w:rPr>
+        <w:rPr/>
       </w:pPr>
       <w:r>
         <w:rPr>
@@ -1341,46 +1269,20 @@
         </w:rPr>
         <w:fldChar w:fldCharType="end"/>
       </w:r>
+      <w:bookmarkEnd w:id="9"/>
       <w:bookmarkEnd w:id="10"/>
-      <w:bookmarkEnd w:id="9"/>
-      <w:r>
-        <w:rPr>
-          <w:rFonts w:eastAsia="Noto Sans CJK SC Regular" w:cs="Lohit Devanagari"/>
-          <w:i/>
-          <w:iCs/>
-          <w:color w:val="auto"/>
-          <w:kern w:val="2"/>
-          <w:sz w:val="24"/>
-          <w:szCs w:val="24"/>
-          <w:lang w:val="en-US" w:eastAsia="zh-CN" w:bidi="hi-IN"/>
-        </w:rPr>
-        <w:t xml:space="preserve">: </w:t>
-      </w:r>
-      <w:r>
-        <w:rPr>
-          <w:rFonts w:eastAsia="Noto Sans CJK SC Regular" w:cs="Lohit Devanagari"/>
-          <w:i/>
-          <w:iCs/>
-          <w:color w:val="auto"/>
-          <w:kern w:val="2"/>
-          <w:sz w:val="24"/>
-          <w:szCs w:val="24"/>
-          <w:lang w:val="en-US" w:eastAsia="zh-CN" w:bidi="hi-IN"/>
-        </w:rPr>
-        <w:t>C</w:t>
-      </w:r>
-      <w:r>
-        <w:rPr>
-          <w:rFonts w:eastAsia="Noto Sans CJK SC Regular" w:cs="Lohit Devanagari"/>
-          <w:i/>
-          <w:iCs/>
-          <w:color w:val="auto"/>
-          <w:kern w:val="2"/>
-          <w:sz w:val="24"/>
-          <w:szCs w:val="24"/>
-          <w:lang w:val="en-US" w:eastAsia="zh-CN" w:bidi="hi-IN"/>
-        </w:rPr>
-        <w:t>orrected Control Circuit: Initial “Snap On”</w:t>
+      <w:r>
+        <w:rPr>
+          <w:rFonts w:eastAsia="Noto Sans CJK SC Regular" w:cs="Lohit Devanagari"/>
+          <w:i/>
+          <w:iCs/>
+          <w:color w:val="auto"/>
+          <w:kern w:val="2"/>
+          <w:sz w:val="24"/>
+          <w:szCs w:val="24"/>
+          <w:lang w:val="en-US" w:eastAsia="zh-CN" w:bidi="hi-IN"/>
+        </w:rPr>
+        <w:t>: Corrected Control Circuit: Initial “Snap On”</w:t>
       </w:r>
     </w:p>
     <w:p>
@@ -1399,7 +1301,16 @@
         </w:rPr>
       </w:pPr>
       <w:r>
-        <w:rPr/>
+        <w:rPr>
+          <w:rFonts w:eastAsia="Noto Sans CJK SC Regular" w:cs="Lohit Devanagari"/>
+          <w:i/>
+          <w:iCs/>
+          <w:color w:val="auto"/>
+          <w:kern w:val="2"/>
+          <w:sz w:val="24"/>
+          <w:szCs w:val="24"/>
+          <w:lang w:val="en-US" w:eastAsia="zh-CN" w:bidi="hi-IN"/>
+        </w:rPr>
       </w:r>
     </w:p>
     <w:p>
@@ -1452,11 +1363,7 @@
     <w:p>
       <w:pPr>
         <w:pStyle w:val="Figure"/>
-        <w:rPr>
-          <w:i/>
-          <w:i/>
-          <w:iCs/>
-        </w:rPr>
+        <w:rPr/>
       </w:pPr>
       <w:r>
         <w:rPr>
@@ -1492,11 +1399,9 @@
           <w:rFonts w:eastAsia="Noto Sans CJK SC Regular" w:cs="Lohit Devanagari"/>
           <w:i/>
           <w:iCs/>
-          <w:color w:val="auto"/>
-          <w:kern w:val="2"/>
-          <w:sz w:val="24"/>
-          <w:szCs w:val="24"/>
-          <w:lang w:val="en-US" w:eastAsia="zh-CN" w:bidi="hi-IN"/>
+          <w:kern w:val="2"/>
+          <w:sz w:val="24"/>
+          <w:szCs w:val="24"/>
         </w:rPr>
         <w:fldChar w:fldCharType="begin"/>
       </w:r>
@@ -1544,46 +1449,20 @@
         </w:rPr>
         <w:fldChar w:fldCharType="end"/>
       </w:r>
+      <w:bookmarkEnd w:id="11"/>
       <w:bookmarkEnd w:id="12"/>
-      <w:bookmarkEnd w:id="11"/>
-      <w:r>
-        <w:rPr>
-          <w:rFonts w:eastAsia="Noto Sans CJK SC Regular" w:cs="Lohit Devanagari"/>
-          <w:i/>
-          <w:iCs/>
-          <w:color w:val="auto"/>
-          <w:kern w:val="2"/>
-          <w:sz w:val="24"/>
-          <w:szCs w:val="24"/>
-          <w:lang w:val="en-US" w:eastAsia="zh-CN" w:bidi="hi-IN"/>
-        </w:rPr>
-        <w:t xml:space="preserve">: </w:t>
-      </w:r>
-      <w:r>
-        <w:rPr>
-          <w:rFonts w:eastAsia="Noto Sans CJK SC Regular" w:cs="Lohit Devanagari"/>
-          <w:i/>
-          <w:iCs/>
-          <w:color w:val="auto"/>
-          <w:kern w:val="2"/>
-          <w:sz w:val="24"/>
-          <w:szCs w:val="24"/>
-          <w:lang w:val="en-US" w:eastAsia="zh-CN" w:bidi="hi-IN"/>
-        </w:rPr>
-        <w:t>C</w:t>
-      </w:r>
-      <w:r>
-        <w:rPr>
-          <w:rFonts w:eastAsia="Noto Sans CJK SC Regular" w:cs="Lohit Devanagari"/>
-          <w:i/>
-          <w:iCs/>
-          <w:color w:val="auto"/>
-          <w:kern w:val="2"/>
-          <w:sz w:val="24"/>
-          <w:szCs w:val="24"/>
-          <w:lang w:val="en-US" w:eastAsia="zh-CN" w:bidi="hi-IN"/>
-        </w:rPr>
-        <w:t>orrected Control Circuit: Minimum Output Voltage</w:t>
+      <w:r>
+        <w:rPr>
+          <w:rFonts w:eastAsia="Noto Sans CJK SC Regular" w:cs="Lohit Devanagari"/>
+          <w:i/>
+          <w:iCs/>
+          <w:color w:val="auto"/>
+          <w:kern w:val="2"/>
+          <w:sz w:val="24"/>
+          <w:szCs w:val="24"/>
+          <w:lang w:val="en-US" w:eastAsia="zh-CN" w:bidi="hi-IN"/>
+        </w:rPr>
+        <w:t>: Corrected Control Circuit: Minimum Output Voltage</w:t>
       </w:r>
     </w:p>
     <w:p>
@@ -1602,7 +1481,16 @@
         </w:rPr>
       </w:pPr>
       <w:r>
-        <w:rPr/>
+        <w:rPr>
+          <w:rFonts w:eastAsia="Noto Sans CJK SC Regular" w:cs="Lohit Devanagari"/>
+          <w:i/>
+          <w:iCs/>
+          <w:color w:val="auto"/>
+          <w:kern w:val="2"/>
+          <w:sz w:val="24"/>
+          <w:szCs w:val="24"/>
+          <w:lang w:val="en-US" w:eastAsia="zh-CN" w:bidi="hi-IN"/>
+        </w:rPr>
       </w:r>
     </w:p>
     <w:p>
@@ -1655,11 +1543,7 @@
     <w:p>
       <w:pPr>
         <w:pStyle w:val="Figure"/>
-        <w:rPr>
-          <w:i/>
-          <w:i/>
-          <w:iCs/>
-        </w:rPr>
+        <w:rPr/>
       </w:pPr>
       <w:r>
         <w:rPr>
@@ -1745,46 +1629,20 @@
         </w:rPr>
         <w:fldChar w:fldCharType="end"/>
       </w:r>
+      <w:bookmarkEnd w:id="13"/>
       <w:bookmarkEnd w:id="14"/>
-      <w:bookmarkEnd w:id="13"/>
-      <w:r>
-        <w:rPr>
-          <w:rFonts w:eastAsia="Noto Sans CJK SC Regular" w:cs="Lohit Devanagari"/>
-          <w:i/>
-          <w:iCs/>
-          <w:color w:val="auto"/>
-          <w:kern w:val="2"/>
-          <w:sz w:val="24"/>
-          <w:szCs w:val="24"/>
-          <w:lang w:val="en-US" w:eastAsia="zh-CN" w:bidi="hi-IN"/>
-        </w:rPr>
-        <w:t xml:space="preserve">: </w:t>
-      </w:r>
-      <w:r>
-        <w:rPr>
-          <w:rFonts w:eastAsia="Noto Sans CJK SC Regular" w:cs="Lohit Devanagari"/>
-          <w:i/>
-          <w:iCs/>
-          <w:color w:val="auto"/>
-          <w:kern w:val="2"/>
-          <w:sz w:val="24"/>
-          <w:szCs w:val="24"/>
-          <w:lang w:val="en-US" w:eastAsia="zh-CN" w:bidi="hi-IN"/>
-        </w:rPr>
-        <w:t>C</w:t>
-      </w:r>
-      <w:r>
-        <w:rPr>
-          <w:rFonts w:eastAsia="Noto Sans CJK SC Regular" w:cs="Lohit Devanagari"/>
-          <w:i/>
-          <w:iCs/>
-          <w:color w:val="auto"/>
-          <w:kern w:val="2"/>
-          <w:sz w:val="24"/>
-          <w:szCs w:val="24"/>
-          <w:lang w:val="en-US" w:eastAsia="zh-CN" w:bidi="hi-IN"/>
-        </w:rPr>
-        <w:t>orrected Control Circuit: 175 V Output</w:t>
+      <w:r>
+        <w:rPr>
+          <w:rFonts w:eastAsia="Noto Sans CJK SC Regular" w:cs="Lohit Devanagari"/>
+          <w:i/>
+          <w:iCs/>
+          <w:color w:val="auto"/>
+          <w:kern w:val="2"/>
+          <w:sz w:val="24"/>
+          <w:szCs w:val="24"/>
+          <w:lang w:val="en-US" w:eastAsia="zh-CN" w:bidi="hi-IN"/>
+        </w:rPr>
+        <w:t>: Corrected Control Circuit: 175 V Output</w:t>
       </w:r>
     </w:p>
     <w:p>
@@ -1803,7 +1661,16 @@
         </w:rPr>
       </w:pPr>
       <w:r>
-        <w:rPr/>
+        <w:rPr>
+          <w:rFonts w:eastAsia="Noto Sans CJK SC Regular" w:cs="Lohit Devanagari"/>
+          <w:i/>
+          <w:iCs/>
+          <w:color w:val="auto"/>
+          <w:kern w:val="2"/>
+          <w:sz w:val="24"/>
+          <w:szCs w:val="24"/>
+          <w:lang w:val="en-US" w:eastAsia="zh-CN" w:bidi="hi-IN"/>
+        </w:rPr>
       </w:r>
     </w:p>
     <w:p>
@@ -1856,11 +1723,7 @@
     <w:p>
       <w:pPr>
         <w:pStyle w:val="Figure"/>
-        <w:rPr>
-          <w:i/>
-          <w:i/>
-          <w:iCs/>
-        </w:rPr>
+        <w:rPr/>
       </w:pPr>
       <w:r>
         <w:rPr>
@@ -1896,11 +1759,9 @@
           <w:rFonts w:eastAsia="Noto Sans CJK SC Regular" w:cs="Lohit Devanagari"/>
           <w:i/>
           <w:iCs/>
-          <w:color w:val="auto"/>
-          <w:kern w:val="2"/>
-          <w:sz w:val="24"/>
-          <w:szCs w:val="24"/>
-          <w:lang w:val="en-US" w:eastAsia="zh-CN" w:bidi="hi-IN"/>
+          <w:kern w:val="2"/>
+          <w:sz w:val="24"/>
+          <w:szCs w:val="24"/>
         </w:rPr>
         <w:fldChar w:fldCharType="begin"/>
       </w:r>
@@ -1948,46 +1809,20 @@
         </w:rPr>
         <w:fldChar w:fldCharType="end"/>
       </w:r>
+      <w:bookmarkEnd w:id="15"/>
       <w:bookmarkEnd w:id="16"/>
-      <w:bookmarkEnd w:id="15"/>
-      <w:r>
-        <w:rPr>
-          <w:rFonts w:eastAsia="Noto Sans CJK SC Regular" w:cs="Lohit Devanagari"/>
-          <w:i/>
-          <w:iCs/>
-          <w:color w:val="auto"/>
-          <w:kern w:val="2"/>
-          <w:sz w:val="24"/>
-          <w:szCs w:val="24"/>
-          <w:lang w:val="en-US" w:eastAsia="zh-CN" w:bidi="hi-IN"/>
-        </w:rPr>
-        <w:t xml:space="preserve">: </w:t>
-      </w:r>
-      <w:r>
-        <w:rPr>
-          <w:rFonts w:eastAsia="Noto Sans CJK SC Regular" w:cs="Lohit Devanagari"/>
-          <w:i/>
-          <w:iCs/>
-          <w:color w:val="auto"/>
-          <w:kern w:val="2"/>
-          <w:sz w:val="24"/>
-          <w:szCs w:val="24"/>
-          <w:lang w:val="en-US" w:eastAsia="zh-CN" w:bidi="hi-IN"/>
-        </w:rPr>
-        <w:t>C</w:t>
-      </w:r>
-      <w:r>
-        <w:rPr>
-          <w:rFonts w:eastAsia="Noto Sans CJK SC Regular" w:cs="Lohit Devanagari"/>
-          <w:i/>
-          <w:iCs/>
-          <w:color w:val="auto"/>
-          <w:kern w:val="2"/>
-          <w:sz w:val="24"/>
-          <w:szCs w:val="24"/>
-          <w:lang w:val="en-US" w:eastAsia="zh-CN" w:bidi="hi-IN"/>
-        </w:rPr>
-        <w:t>orrected Control Circuit: Maximum Output</w:t>
+      <w:r>
+        <w:rPr>
+          <w:rFonts w:eastAsia="Noto Sans CJK SC Regular" w:cs="Lohit Devanagari"/>
+          <w:i/>
+          <w:iCs/>
+          <w:color w:val="auto"/>
+          <w:kern w:val="2"/>
+          <w:sz w:val="24"/>
+          <w:szCs w:val="24"/>
+          <w:lang w:val="en-US" w:eastAsia="zh-CN" w:bidi="hi-IN"/>
+        </w:rPr>
+        <w:t>: Corrected Control Circuit: Maximum Output</w:t>
       </w:r>
     </w:p>
     <w:p>
@@ -1995,7 +1830,7 @@
         <w:pStyle w:val="Heading2"/>
         <w:numPr>
           <w:ilvl w:val="1"/>
-          <w:numId w:val="3"/>
+          <w:numId w:val="4"/>
         </w:numPr>
         <w:rPr/>
       </w:pPr>
@@ -2007,6 +1842,10 @@
     <w:p>
       <w:pPr>
         <w:pStyle w:val="Heading3"/>
+        <w:numPr>
+          <w:ilvl w:val="2"/>
+          <w:numId w:val="2"/>
+        </w:numPr>
         <w:rPr/>
       </w:pPr>
       <w:r>
@@ -2061,15 +1900,7 @@
       </w:pPr>
       <w:r>
         <w:rPr/>
-        <w:t>The oscilloscope used in the machines lab was different from the oscilloscope used in the power electronics lab. At the assistant, Furkan’s, suggesti</w:t>
-      </w:r>
-      <w:r>
-        <w:rPr/>
-        <w:t>o</w:t>
-      </w:r>
-      <w:r>
-        <w:rPr/>
-        <w:t xml:space="preserve">n, differential probes were used for monitoring the higher voltage input and output voltage signals. The differential probes </w:t>
+        <w:t xml:space="preserve">The oscilloscope used in the machines lab was different from the oscilloscope used in the power electronics lab. At the assistant, Furkan’s, suggestion, differential probes were used for monitoring the higher voltage input and output voltage signals. The differential probes </w:t>
       </w:r>
       <w:r>
         <w:rPr>
@@ -2092,17 +1923,13 @@
         <w:pStyle w:val="TextBody"/>
         <w:numPr>
           <w:ilvl w:val="0"/>
-          <w:numId w:val="5"/>
+          <w:numId w:val="6"/>
         </w:numPr>
         <w:rPr/>
       </w:pPr>
       <w:r>
         <w:rPr/>
-        <w:t xml:space="preserve">Channel 1: Input Voltage </w:t>
-      </w:r>
-      <w:r>
-        <w:rPr/>
-        <w:t>times 0.1.</w:t>
+        <w:t>Channel 1: Input Voltage times 0.1.</w:t>
       </w:r>
     </w:p>
     <w:p>
@@ -2110,7 +1937,7 @@
         <w:pStyle w:val="TextBody"/>
         <w:numPr>
           <w:ilvl w:val="0"/>
-          <w:numId w:val="5"/>
+          <w:numId w:val="6"/>
         </w:numPr>
         <w:rPr/>
       </w:pPr>
@@ -2124,7 +1951,7 @@
         <w:pStyle w:val="TextBody"/>
         <w:numPr>
           <w:ilvl w:val="0"/>
-          <w:numId w:val="5"/>
+          <w:numId w:val="6"/>
         </w:numPr>
         <w:rPr/>
       </w:pPr>
@@ -2138,7 +1965,7 @@
         <w:pStyle w:val="TextBody"/>
         <w:numPr>
           <w:ilvl w:val="0"/>
-          <w:numId w:val="5"/>
+          <w:numId w:val="6"/>
         </w:numPr>
         <w:rPr/>
       </w:pPr>
@@ -2163,57 +1990,16 @@
           <w:szCs w:val="24"/>
           <w:lang w:val="en-US" w:eastAsia="zh-CN" w:bidi="hi-IN"/>
         </w:rPr>
-        <w:t xml:space="preserve">The resistive load bank in the electric machines lab has multiple steps of resistive load that can be switched on. We started with a small load of approximately 400 </w:t>
-      </w:r>
-      <w:r>
-        <w:rPr>
-          <w:rFonts w:eastAsia="Noto Sans CJK SC Regular" w:cs="Lohit Devanagari"/>
-          <w:i w:val="false"/>
-          <w:iCs w:val="false"/>
-          <w:color w:val="auto"/>
-          <w:kern w:val="2"/>
-          <w:sz w:val="24"/>
-          <w:szCs w:val="24"/>
-          <w:lang w:val="en-US" w:eastAsia="zh-CN" w:bidi="hi-IN"/>
-        </w:rPr>
-        <w:t>W</w:t>
-      </w:r>
-      <w:r>
-        <w:rPr>
-          <w:rFonts w:eastAsia="Noto Sans CJK SC Regular" w:cs="Lohit Devanagari"/>
-          <w:i w:val="false"/>
-          <w:iCs w:val="false"/>
-          <w:color w:val="auto"/>
-          <w:kern w:val="2"/>
-          <w:sz w:val="24"/>
-          <w:szCs w:val="24"/>
-          <w:lang w:val="en-US" w:eastAsia="zh-CN" w:bidi="hi-IN"/>
-        </w:rPr>
-        <w:t xml:space="preserve">. </w:t>
-      </w:r>
-      <w:r>
-        <w:rPr>
-          <w:rFonts w:eastAsia="Noto Sans CJK SC Regular" w:cs="Lohit Devanagari"/>
-          <w:i w:val="false"/>
-          <w:iCs w:val="false"/>
-          <w:color w:val="auto"/>
-          <w:kern w:val="2"/>
-          <w:sz w:val="24"/>
-          <w:szCs w:val="24"/>
-          <w:lang w:val="en-US" w:eastAsia="zh-CN" w:bidi="hi-IN"/>
-        </w:rPr>
-        <w:t xml:space="preserve">Then, while monitoring the waveforms and thermal imagery, the load was increased incrementally every couple minutes as shown in the following sequence of figures numbered </w:t>
-      </w:r>
-      <w:r>
-        <w:rPr>
-          <w:rFonts w:eastAsia="Noto Sans CJK SC Regular" w:cs="Lohit Devanagari"/>
-          <w:i w:val="false"/>
-          <w:iCs w:val="false"/>
-          <w:color w:val="auto"/>
-          <w:kern w:val="2"/>
-          <w:sz w:val="24"/>
-          <w:szCs w:val="24"/>
-          <w:lang w:val="en-US" w:eastAsia="zh-CN" w:bidi="hi-IN"/>
+        <w:t xml:space="preserve">The resistive load bank in the electric machines lab has multiple steps of resistive load that can be switched on. We started with a small load of approximately 400 W. Then, while monitoring the waveforms and thermal imagery, the load was increased incrementally every couple minutes as shown in the following sequence of figures numbered </w:t>
+      </w:r>
+      <w:r>
+        <w:rPr>
+          <w:rFonts w:eastAsia="Noto Sans CJK SC Regular" w:cs="Lohit Devanagari"/>
+          <w:i w:val="false"/>
+          <w:iCs w:val="false"/>
+          <w:kern w:val="2"/>
+          <w:sz w:val="24"/>
+          <w:szCs w:val="24"/>
         </w:rPr>
         <w:fldChar w:fldCharType="begin"/>
       </w:r>
@@ -2279,11 +2065,9 @@
           <w:rFonts w:eastAsia="Noto Sans CJK SC Regular" w:cs="Lohit Devanagari"/>
           <w:i w:val="false"/>
           <w:iCs w:val="false"/>
-          <w:color w:val="auto"/>
-          <w:kern w:val="2"/>
-          <w:sz w:val="24"/>
-          <w:szCs w:val="24"/>
-          <w:lang w:val="en-US" w:eastAsia="zh-CN" w:bidi="hi-IN"/>
+          <w:kern w:val="2"/>
+          <w:sz w:val="24"/>
+          <w:szCs w:val="24"/>
         </w:rPr>
         <w:fldChar w:fldCharType="begin"/>
       </w:r>
@@ -2475,11 +2259,9 @@
           <w:rFonts w:eastAsia="Noto Sans CJK SC Regular" w:cs="Lohit Devanagari"/>
           <w:i/>
           <w:iCs/>
-          <w:color w:val="auto"/>
-          <w:kern w:val="2"/>
-          <w:sz w:val="24"/>
-          <w:szCs w:val="24"/>
-          <w:lang w:val="en-US" w:eastAsia="zh-CN" w:bidi="hi-IN"/>
+          <w:kern w:val="2"/>
+          <w:sz w:val="24"/>
+          <w:szCs w:val="24"/>
         </w:rPr>
         <w:fldChar w:fldCharType="begin"/>
       </w:r>
@@ -2527,33 +2309,20 @@
         </w:rPr>
         <w:fldChar w:fldCharType="end"/>
       </w:r>
+      <w:bookmarkEnd w:id="17"/>
       <w:bookmarkEnd w:id="18"/>
-      <w:bookmarkEnd w:id="17"/>
-      <w:r>
-        <w:rPr>
-          <w:rFonts w:eastAsia="Noto Sans CJK SC Regular" w:cs="Lohit Devanagari"/>
-          <w:i/>
-          <w:iCs/>
-          <w:color w:val="auto"/>
-          <w:kern w:val="2"/>
-          <w:sz w:val="24"/>
-          <w:szCs w:val="24"/>
-          <w:lang w:val="en-US" w:eastAsia="zh-CN" w:bidi="hi-IN"/>
-        </w:rPr>
-        <w:t xml:space="preserve">: </w:t>
-      </w:r>
-      <w:r>
-        <w:rPr>
-          <w:rFonts w:eastAsia="Noto Sans CJK SC Regular" w:cs="Lohit Devanagari"/>
-          <w:i/>
-          <w:iCs/>
-          <w:color w:val="auto"/>
-          <w:kern w:val="2"/>
-          <w:sz w:val="24"/>
-          <w:szCs w:val="24"/>
-          <w:lang w:val="en-US" w:eastAsia="zh-CN" w:bidi="hi-IN"/>
-        </w:rPr>
-        <w:t>Resistive Load Testing: 175 V, ~400 W Load</w:t>
+      <w:r>
+        <w:rPr>
+          <w:rFonts w:eastAsia="Noto Sans CJK SC Regular" w:cs="Lohit Devanagari"/>
+          <w:i/>
+          <w:iCs/>
+          <w:color w:val="auto"/>
+          <w:kern w:val="2"/>
+          <w:sz w:val="24"/>
+          <w:szCs w:val="24"/>
+          <w:lang w:val="en-US" w:eastAsia="zh-CN" w:bidi="hi-IN"/>
+        </w:rPr>
+        <w:t>: Resistive Load Testing: 175 V, ~400 W Load</w:t>
       </w:r>
     </w:p>
     <w:p>
@@ -2573,7 +2342,16 @@
         </w:rPr>
       </w:pPr>
       <w:r>
-        <w:rPr/>
+        <w:rPr>
+          <w:rFonts w:eastAsia="Noto Sans CJK SC Regular" w:cs="Lohit Devanagari"/>
+          <w:i/>
+          <w:iCs/>
+          <w:color w:val="auto"/>
+          <w:kern w:val="2"/>
+          <w:sz w:val="24"/>
+          <w:szCs w:val="24"/>
+          <w:lang w:val="en-US" w:eastAsia="zh-CN" w:bidi="hi-IN"/>
+        </w:rPr>
       </w:r>
     </w:p>
     <w:p>
@@ -2705,11 +2483,9 @@
           <w:rFonts w:eastAsia="Noto Sans CJK SC Regular" w:cs="Lohit Devanagari"/>
           <w:i/>
           <w:iCs/>
-          <w:color w:val="auto"/>
-          <w:kern w:val="2"/>
-          <w:sz w:val="24"/>
-          <w:szCs w:val="24"/>
-          <w:lang w:val="en-US" w:eastAsia="zh-CN" w:bidi="hi-IN"/>
+          <w:kern w:val="2"/>
+          <w:sz w:val="24"/>
+          <w:szCs w:val="24"/>
         </w:rPr>
         <w:fldChar w:fldCharType="begin"/>
       </w:r>
@@ -2769,20 +2545,7 @@
           <w:szCs w:val="24"/>
           <w:lang w:val="en-US" w:eastAsia="zh-CN" w:bidi="hi-IN"/>
         </w:rPr>
-        <w:t xml:space="preserve">: </w:t>
-      </w:r>
-      <w:r>
-        <w:rPr>
-          <w:rFonts w:eastAsia="Noto Sans CJK SC Regular" w:cs="Lohit Devanagari"/>
-          <w:i/>
-          <w:iCs/>
-          <w:color w:val="auto"/>
-          <w:kern w:val="2"/>
-          <w:sz w:val="24"/>
-          <w:szCs w:val="24"/>
-          <w:lang w:val="en-US" w:eastAsia="zh-CN" w:bidi="hi-IN"/>
-        </w:rPr>
-        <w:t>Resistive Load Testing: 175 V, ~600 W Load</w:t>
+        <w:t>: Resistive Load Testing: 175 V, ~600 W Load</w:t>
       </w:r>
     </w:p>
     <w:p>
@@ -2801,7 +2564,16 @@
         </w:rPr>
       </w:pPr>
       <w:r>
-        <w:rPr/>
+        <w:rPr>
+          <w:rFonts w:eastAsia="Noto Sans CJK SC Regular" w:cs="Lohit Devanagari"/>
+          <w:i/>
+          <w:iCs/>
+          <w:color w:val="auto"/>
+          <w:kern w:val="2"/>
+          <w:sz w:val="24"/>
+          <w:szCs w:val="24"/>
+          <w:lang w:val="en-US" w:eastAsia="zh-CN" w:bidi="hi-IN"/>
+        </w:rPr>
       </w:r>
     </w:p>
     <w:p>
@@ -2933,11 +2705,9 @@
           <w:rFonts w:eastAsia="Noto Sans CJK SC Regular" w:cs="Lohit Devanagari"/>
           <w:i/>
           <w:iCs/>
-          <w:color w:val="auto"/>
-          <w:kern w:val="2"/>
-          <w:sz w:val="24"/>
-          <w:szCs w:val="24"/>
-          <w:lang w:val="en-US" w:eastAsia="zh-CN" w:bidi="hi-IN"/>
+          <w:kern w:val="2"/>
+          <w:sz w:val="24"/>
+          <w:szCs w:val="24"/>
         </w:rPr>
         <w:fldChar w:fldCharType="begin"/>
       </w:r>
@@ -2997,20 +2767,7 @@
           <w:szCs w:val="24"/>
           <w:lang w:val="en-US" w:eastAsia="zh-CN" w:bidi="hi-IN"/>
         </w:rPr>
-        <w:t xml:space="preserve">: </w:t>
-      </w:r>
-      <w:r>
-        <w:rPr>
-          <w:rFonts w:eastAsia="Noto Sans CJK SC Regular" w:cs="Lohit Devanagari"/>
-          <w:i/>
-          <w:iCs/>
-          <w:color w:val="auto"/>
-          <w:kern w:val="2"/>
-          <w:sz w:val="24"/>
-          <w:szCs w:val="24"/>
-          <w:lang w:val="en-US" w:eastAsia="zh-CN" w:bidi="hi-IN"/>
-        </w:rPr>
-        <w:t>Resistive Load Testing: 175 V, ~800 W Load</w:t>
+        <w:t>: Resistive Load Testing: 175 V, ~800 W Load</w:t>
       </w:r>
     </w:p>
     <w:p>
@@ -3029,7 +2786,16 @@
         </w:rPr>
       </w:pPr>
       <w:r>
-        <w:rPr/>
+        <w:rPr>
+          <w:rFonts w:eastAsia="Noto Sans CJK SC Regular" w:cs="Lohit Devanagari"/>
+          <w:i/>
+          <w:iCs/>
+          <w:color w:val="auto"/>
+          <w:kern w:val="2"/>
+          <w:sz w:val="24"/>
+          <w:szCs w:val="24"/>
+          <w:lang w:val="en-US" w:eastAsia="zh-CN" w:bidi="hi-IN"/>
+        </w:rPr>
       </w:r>
     </w:p>
     <w:p>
@@ -3161,11 +2927,9 @@
           <w:rFonts w:eastAsia="Noto Sans CJK SC Regular" w:cs="Lohit Devanagari"/>
           <w:i/>
           <w:iCs/>
-          <w:color w:val="auto"/>
-          <w:kern w:val="2"/>
-          <w:sz w:val="24"/>
-          <w:szCs w:val="24"/>
-          <w:lang w:val="en-US" w:eastAsia="zh-CN" w:bidi="hi-IN"/>
+          <w:kern w:val="2"/>
+          <w:sz w:val="24"/>
+          <w:szCs w:val="24"/>
         </w:rPr>
         <w:fldChar w:fldCharType="begin"/>
       </w:r>
@@ -3225,30 +2989,13 @@
           <w:szCs w:val="24"/>
           <w:lang w:val="en-US" w:eastAsia="zh-CN" w:bidi="hi-IN"/>
         </w:rPr>
-        <w:t xml:space="preserve">: </w:t>
-      </w:r>
-      <w:r>
-        <w:rPr>
-          <w:rFonts w:eastAsia="Noto Sans CJK SC Regular" w:cs="Lohit Devanagari"/>
-          <w:i/>
-          <w:iCs/>
-          <w:color w:val="auto"/>
-          <w:kern w:val="2"/>
-          <w:sz w:val="24"/>
-          <w:szCs w:val="24"/>
-          <w:lang w:val="en-US" w:eastAsia="zh-CN" w:bidi="hi-IN"/>
-        </w:rPr>
-        <w:t>Resistive Load Testing: 175 V, ~1200 W Load</w:t>
+        <w:t>: Resistive Load Testing: 175 V, ~1200 W Load</w:t>
       </w:r>
     </w:p>
     <w:p>
       <w:pPr>
         <w:pStyle w:val="TextBody"/>
-        <w:rPr>
-          <w:i w:val="false"/>
-          <w:i w:val="false"/>
-          <w:iCs w:val="false"/>
-        </w:rPr>
+        <w:rPr/>
       </w:pPr>
       <w:r>
         <w:rPr>
@@ -3268,11 +3015,9 @@
           <w:rFonts w:eastAsia="Noto Sans CJK SC Regular" w:cs="Lohit Devanagari"/>
           <w:i w:val="false"/>
           <w:iCs w:val="false"/>
-          <w:color w:val="auto"/>
-          <w:kern w:val="2"/>
-          <w:sz w:val="24"/>
-          <w:szCs w:val="24"/>
-          <w:lang w:val="en-US" w:eastAsia="zh-CN" w:bidi="hi-IN"/>
+          <w:kern w:val="2"/>
+          <w:sz w:val="24"/>
+          <w:szCs w:val="24"/>
         </w:rPr>
         <w:fldChar w:fldCharType="begin"/>
       </w:r>
@@ -3465,11 +3210,9 @@
           <w:rFonts w:eastAsia="Noto Sans CJK SC Regular" w:cs="Lohit Devanagari"/>
           <w:i/>
           <w:iCs/>
-          <w:color w:val="auto"/>
-          <w:kern w:val="2"/>
-          <w:sz w:val="24"/>
-          <w:szCs w:val="24"/>
-          <w:lang w:val="en-US" w:eastAsia="zh-CN" w:bidi="hi-IN"/>
+          <w:kern w:val="2"/>
+          <w:sz w:val="24"/>
+          <w:szCs w:val="24"/>
         </w:rPr>
         <w:fldChar w:fldCharType="begin"/>
       </w:r>
@@ -3517,34 +3260,21 @@
         </w:rPr>
         <w:fldChar w:fldCharType="end"/>
       </w:r>
+      <w:bookmarkEnd w:id="22"/>
+      <w:bookmarkEnd w:id="23"/>
       <w:bookmarkEnd w:id="24"/>
-      <w:bookmarkEnd w:id="23"/>
-      <w:bookmarkEnd w:id="22"/>
-      <w:r>
-        <w:rPr>
-          <w:rFonts w:eastAsia="Noto Sans CJK SC Regular" w:cs="Lohit Devanagari"/>
-          <w:i/>
-          <w:iCs/>
-          <w:color w:val="auto"/>
-          <w:kern w:val="2"/>
-          <w:sz w:val="24"/>
-          <w:szCs w:val="24"/>
-          <w:lang w:val="en-US" w:eastAsia="zh-CN" w:bidi="hi-IN"/>
-        </w:rPr>
-        <w:t xml:space="preserve">: </w:t>
-      </w:r>
-      <w:r>
-        <w:rPr>
-          <w:rFonts w:eastAsia="Noto Sans CJK SC Regular" w:cs="Lohit Devanagari"/>
-          <w:i/>
-          <w:iCs/>
-          <w:color w:val="auto"/>
-          <w:kern w:val="2"/>
-          <w:sz w:val="24"/>
-          <w:szCs w:val="24"/>
-          <w:lang w:val="en-US" w:eastAsia="zh-CN" w:bidi="hi-IN"/>
-        </w:rPr>
-        <w:t>Resistive Load Testing: 5 A Fuse Blew</w:t>
+      <w:r>
+        <w:rPr>
+          <w:rFonts w:eastAsia="Noto Sans CJK SC Regular" w:cs="Lohit Devanagari"/>
+          <w:i/>
+          <w:iCs/>
+          <w:color w:val="auto"/>
+          <w:kern w:val="2"/>
+          <w:sz w:val="24"/>
+          <w:szCs w:val="24"/>
+          <w:lang w:val="en-US" w:eastAsia="zh-CN" w:bidi="hi-IN"/>
+        </w:rPr>
+        <w:t>: Resistive Load Testing: 5 A Fuse Blew</w:t>
       </w:r>
     </w:p>
     <w:p>
@@ -3567,20 +3297,7 @@
           <w:szCs w:val="24"/>
           <w:lang w:val="en-US" w:eastAsia="zh-CN" w:bidi="hi-IN"/>
         </w:rPr>
-        <w:t>T</w:t>
-      </w:r>
-      <w:r>
-        <w:rPr>
-          <w:rFonts w:eastAsia="Noto Sans CJK SC Regular" w:cs="Lohit Devanagari"/>
-          <w:i w:val="false"/>
-          <w:iCs w:val="false"/>
-          <w:color w:val="auto"/>
-          <w:kern w:val="2"/>
-          <w:sz w:val="24"/>
-          <w:szCs w:val="24"/>
-          <w:lang w:val="en-US" w:eastAsia="zh-CN" w:bidi="hi-IN"/>
-        </w:rPr>
-        <w:t>he peak temperature measured at the end of testing was 87.1°C on the triac heatsink. Because the aluminum heatsink on the diode bridge was shiny instead of anodized, the thermal imagery of that heatsink may not have reflected its true temperature.</w:t>
+        <w:t>The peak temperature measured at the end of testing was 87.1°C on the triac heatsink. Because the aluminum heatsink on the diode bridge was shiny instead of anodized, the thermal imagery of that heatsink may not have reflected its true temperature.</w:t>
       </w:r>
     </w:p>
     <w:p>
@@ -3588,7 +3305,7 @@
         <w:pStyle w:val="Heading2"/>
         <w:numPr>
           <w:ilvl w:val="1"/>
-          <w:numId w:val="3"/>
+          <w:numId w:val="4"/>
         </w:numPr>
         <w:rPr/>
       </w:pPr>
@@ -3600,6 +3317,10 @@
     <w:p>
       <w:pPr>
         <w:pStyle w:val="Heading3"/>
+        <w:numPr>
+          <w:ilvl w:val="2"/>
+          <w:numId w:val="2"/>
+        </w:numPr>
         <w:rPr/>
       </w:pPr>
       <w:r>
@@ -3648,11 +3369,7 @@
       </w:pPr>
       <w:r>
         <w:rPr/>
-        <w:t>F</w:t>
-      </w:r>
-      <w:r>
-        <w:rPr/>
-        <w:t>ollowing successful testing of the circuit under substantial resistive load, the DC motor field circuit had been prepared by the course assistant, so we connected our circuit to the DC motor to run the motor unloaded (except for friction losses). Based on our analytical calculations with the motor nameplate, we estimated that the motor and coupled generator friction losses would be approximately 700 W.</w:t>
+        <w:t>Following successful testing of the circuit under substantial resistive load, the DC motor field circuit had been prepared by the course assistant, so we connected our circuit to the DC motor to run the motor unloaded (except for friction losses). Based on our analytical calculations with the motor nameplate, we estimated that the motor and coupled generator friction losses would be approximately 700 W.</w:t>
       </w:r>
     </w:p>
     <w:p>
@@ -3757,6 +3474,7 @@
       </w:r>
       <w:bookmarkStart w:id="25" w:name="Ref_Figure6_label_and_number122"/>
       <w:bookmarkStart w:id="26" w:name="Ref_Figure13_label_and_number"/>
+      <w:bookmarkStart w:id="27" w:name="Ref_Figure13_label_and_number"/>
       <w:r>
         <w:rPr>
           <w:rFonts w:eastAsia="Noto Sans CJK SC Regular" w:cs="Lohit Devanagari"/>
@@ -3775,11 +3493,9 @@
           <w:rFonts w:eastAsia="Noto Sans CJK SC Regular" w:cs="Lohit Devanagari"/>
           <w:i/>
           <w:iCs/>
-          <w:color w:val="auto"/>
-          <w:kern w:val="2"/>
-          <w:sz w:val="24"/>
-          <w:szCs w:val="24"/>
-          <w:lang w:val="en-US" w:eastAsia="zh-CN" w:bidi="hi-IN"/>
+          <w:kern w:val="2"/>
+          <w:sz w:val="24"/>
+          <w:szCs w:val="24"/>
         </w:rPr>
         <w:fldChar w:fldCharType="begin"/>
       </w:r>
@@ -3827,7 +3543,7 @@
         </w:rPr>
         <w:fldChar w:fldCharType="end"/>
       </w:r>
-      <w:bookmarkEnd w:id="26"/>
+      <w:bookmarkEnd w:id="27"/>
       <w:bookmarkEnd w:id="25"/>
       <w:r>
         <w:rPr>
@@ -3897,6 +3613,10 @@
     <w:p>
       <w:pPr>
         <w:pStyle w:val="Heading3"/>
+        <w:numPr>
+          <w:ilvl w:val="2"/>
+          <w:numId w:val="2"/>
+        </w:numPr>
         <w:rPr/>
       </w:pPr>
       <w:r>
@@ -3929,7 +3649,7 @@
         <w:pStyle w:val="Heading1"/>
         <w:numPr>
           <w:ilvl w:val="0"/>
-          <w:numId w:val="4"/>
+          <w:numId w:val="5"/>
         </w:numPr>
         <w:spacing w:before="240" w:after="120"/>
         <w:rPr>
@@ -3961,30 +3681,760 @@
     <w:p>
       <w:pPr>
         <w:pStyle w:val="TextBody"/>
-        <w:rPr>
-          <w:highlight w:val="yellow"/>
-        </w:rPr>
-      </w:pPr>
-      <w:r>
-        <w:rPr>
-          <w:highlight w:val="yellow"/>
-        </w:rPr>
-        <w:t>How did demo day go for us? Was there anything we learned from our experience of demo day?</w:t>
+        <w:rPr/>
+      </w:pPr>
+      <w:r>
+        <w:rPr/>
+        <w:t xml:space="preserve">On demo day (27 December), our project was demonstrated first. </w:t>
+      </w:r>
+      <w:r>
+        <w:rPr/>
+        <w:t>We had to make some modifications to the test circuit wiring since we used the safer “protected” (“korumalı”) banana plug terminals, which unfortunately could not receive the space terminals used on the wires in the lab.</w:t>
+      </w:r>
+    </w:p>
+    <w:p>
+      <w:pPr>
+        <w:pStyle w:val="TextBody"/>
+        <w:rPr/>
+      </w:pPr>
+      <w:r>
+        <w:rPr/>
+        <w:t xml:space="preserve">For the demonstration of our project to start and drive the unloaded DC motor, our project enclosure was kept open so that we could connect the oscilloscope. Recorded oscillography is shown in </w:t>
+      </w:r>
+      <w:r>
+        <w:rPr/>
+        <w:fldChar w:fldCharType="begin"/>
+      </w:r>
+      <w:r>
+        <w:rPr/>
+        <w:instrText> REF Ref_Figure13_label_and_number \h </w:instrText>
+      </w:r>
+      <w:r>
+        <w:rPr/>
+        <w:fldChar w:fldCharType="separate"/>
+      </w:r>
+      <w:r>
+        <w:rPr/>
+        <w:t>Figure 14</w:t>
+      </w:r>
+      <w:r>
+        <w:rPr/>
+        <w:fldChar w:fldCharType="end"/>
+      </w:r>
+      <w:r>
+        <w:rPr/>
+        <w:t>.</w:t>
+      </w:r>
+    </w:p>
+    <w:p>
+      <w:pPr>
+        <w:pStyle w:val="Normal"/>
+        <w:jc w:val="center"/>
+        <w:rPr/>
+      </w:pPr>
+      <w:r>
+        <w:rPr/>
+        <w:drawing>
+          <wp:inline distT="0" distB="0" distL="0" distR="0">
+            <wp:extent cx="2438400" cy="1828800"/>
+            <wp:effectExtent l="0" t="0" r="0" b="0"/>
+            <wp:docPr id="20" name="Image20" descr=""/>
+            <wp:cNvGraphicFramePr>
+              <a:graphicFrameLocks xmlns:a="http://schemas.openxmlformats.org/drawingml/2006/main" noChangeAspect="1"/>
+            </wp:cNvGraphicFramePr>
+            <a:graphic xmlns:a="http://schemas.openxmlformats.org/drawingml/2006/main">
+              <a:graphicData uri="http://schemas.openxmlformats.org/drawingml/2006/picture">
+                <pic:pic xmlns:pic="http://schemas.openxmlformats.org/drawingml/2006/picture">
+                  <pic:nvPicPr>
+                    <pic:cNvPr id="20" name="Image20" descr=""/>
+                    <pic:cNvPicPr>
+                      <a:picLocks noChangeAspect="1" noChangeArrowheads="1"/>
+                    </pic:cNvPicPr>
+                  </pic:nvPicPr>
+                  <pic:blipFill>
+                    <a:blip r:embed="rId21"/>
+                    <a:stretch>
+                      <a:fillRect/>
+                    </a:stretch>
+                  </pic:blipFill>
+                  <pic:spPr bwMode="auto">
+                    <a:xfrm>
+                      <a:off x="0" y="0"/>
+                      <a:ext cx="2438400" cy="1828800"/>
+                    </a:xfrm>
+                    <a:prstGeom prst="rect">
+                      <a:avLst/>
+                    </a:prstGeom>
+                  </pic:spPr>
+                </pic:pic>
+              </a:graphicData>
+            </a:graphic>
+          </wp:inline>
+        </w:drawing>
+      </w:r>
+    </w:p>
+    <w:p>
+      <w:pPr>
+        <w:pStyle w:val="Figure"/>
+        <w:rPr/>
+      </w:pPr>
+      <w:r>
+        <w:rPr>
+          <w:rFonts w:eastAsia="Noto Sans CJK SC Regular" w:cs="Lohit Devanagari"/>
+          <w:i/>
+          <w:iCs/>
+          <w:vanish/>
+          <w:color w:val="auto"/>
+          <w:kern w:val="2"/>
+          <w:sz w:val="24"/>
+          <w:szCs w:val="24"/>
+          <w:lang w:val="en-US" w:eastAsia="zh-CN" w:bidi="hi-IN"/>
+        </w:rPr>
+        <w:br/>
+      </w:r>
+      <w:bookmarkStart w:id="28" w:name="Ref_Figure6_label_and_number1221"/>
+      <w:bookmarkStart w:id="29" w:name="Ref_Figure13_label_and_number1"/>
+      <w:r>
+        <w:rPr>
+          <w:rFonts w:eastAsia="Noto Sans CJK SC Regular" w:cs="Lohit Devanagari"/>
+          <w:i/>
+          <w:iCs/>
+          <w:color w:val="auto"/>
+          <w:kern w:val="2"/>
+          <w:sz w:val="24"/>
+          <w:szCs w:val="24"/>
+          <w:lang w:val="en-US" w:eastAsia="zh-CN" w:bidi="hi-IN"/>
+        </w:rPr>
+        <w:t xml:space="preserve">Figure </w:t>
+      </w:r>
+      <w:r>
+        <w:rPr>
+          <w:rFonts w:eastAsia="Noto Sans CJK SC Regular" w:cs="Lohit Devanagari"/>
+          <w:i/>
+          <w:iCs/>
+          <w:kern w:val="2"/>
+          <w:sz w:val="24"/>
+          <w:szCs w:val="24"/>
+        </w:rPr>
+        <w:fldChar w:fldCharType="begin"/>
+      </w:r>
+      <w:r>
+        <w:rPr>
+          <w:sz w:val="24"/>
+          <w:i/>
+          <w:kern w:val="2"/>
+          <w:szCs w:val="24"/>
+          <w:iCs/>
+          <w:rFonts w:eastAsia="Noto Sans CJK SC Regular" w:cs="Lohit Devanagari"/>
+        </w:rPr>
+        <w:instrText> SEQ Figure \* ARABIC </w:instrText>
+      </w:r>
+      <w:r>
+        <w:rPr>
+          <w:sz w:val="24"/>
+          <w:i/>
+          <w:kern w:val="2"/>
+          <w:szCs w:val="24"/>
+          <w:iCs/>
+          <w:rFonts w:eastAsia="Noto Sans CJK SC Regular" w:cs="Lohit Devanagari"/>
+        </w:rPr>
+        <w:fldChar w:fldCharType="separate"/>
+      </w:r>
+      <w:r>
+        <w:rPr>
+          <w:sz w:val="24"/>
+          <w:i/>
+          <w:kern w:val="2"/>
+          <w:szCs w:val="24"/>
+          <w:iCs/>
+          <w:rFonts w:eastAsia="Noto Sans CJK SC Regular" w:cs="Lohit Devanagari"/>
+        </w:rPr>
+        <w:t>15</w:t>
+      </w:r>
+      <w:r>
+        <w:rPr>
+          <w:sz w:val="24"/>
+          <w:i/>
+          <w:kern w:val="2"/>
+          <w:szCs w:val="24"/>
+          <w:iCs/>
+          <w:rFonts w:eastAsia="Noto Sans CJK SC Regular" w:cs="Lohit Devanagari"/>
+        </w:rPr>
+        <w:fldChar w:fldCharType="end"/>
+      </w:r>
+      <w:bookmarkEnd w:id="28"/>
+      <w:bookmarkEnd w:id="29"/>
+      <w:r>
+        <w:rPr>
+          <w:rFonts w:eastAsia="Noto Sans CJK SC Regular" w:cs="Lohit Devanagari"/>
+          <w:i/>
+          <w:iCs/>
+          <w:color w:val="auto"/>
+          <w:kern w:val="2"/>
+          <w:sz w:val="24"/>
+          <w:szCs w:val="24"/>
+          <w:lang w:val="en-US" w:eastAsia="zh-CN" w:bidi="hi-IN"/>
+        </w:rPr>
+        <w:t xml:space="preserve">: </w:t>
+      </w:r>
+      <w:r>
+        <w:rPr>
+          <w:rFonts w:eastAsia="Noto Sans CJK SC Regular" w:cs="Lohit Devanagari"/>
+          <w:i/>
+          <w:iCs/>
+          <w:color w:val="auto"/>
+          <w:kern w:val="2"/>
+          <w:sz w:val="24"/>
+          <w:szCs w:val="24"/>
+          <w:lang w:val="en-US" w:eastAsia="zh-CN" w:bidi="hi-IN"/>
+        </w:rPr>
+        <w:t>Demo Day Driving Unloaded DC Motor</w:t>
       </w:r>
     </w:p>
     <w:p>
       <w:pPr>
         <w:pStyle w:val="TextBody"/>
         <w:spacing w:before="240" w:after="240"/>
+        <w:rPr/>
+      </w:pPr>
+      <w:r>
+        <w:rPr>
+          <w:rFonts w:eastAsia="Noto Sans CJK SC Regular" w:cs="Lohit Devanagari"/>
+          <w:i w:val="false"/>
+          <w:iCs w:val="false"/>
+          <w:color w:val="auto"/>
+          <w:kern w:val="2"/>
+          <w:sz w:val="24"/>
+          <w:szCs w:val="24"/>
+          <w:lang w:val="en-US" w:eastAsia="zh-CN" w:bidi="hi-IN"/>
+        </w:rPr>
+        <w:t xml:space="preserve">A </w:t>
+      </w:r>
+      <w:r>
+        <w:rPr>
+          <w:rFonts w:eastAsia="Noto Sans CJK SC Regular" w:cs="Lohit Devanagari"/>
+          <w:i w:val="false"/>
+          <w:iCs w:val="false"/>
+          <w:color w:val="auto"/>
+          <w:kern w:val="2"/>
+          <w:sz w:val="24"/>
+          <w:szCs w:val="24"/>
+          <w:lang w:val="en-US" w:eastAsia="zh-CN" w:bidi="hi-IN"/>
+        </w:rPr>
+        <w:t xml:space="preserve">thermal image was recorded when the motor start test was completed. This image is shown in </w:t>
+      </w:r>
+      <w:r>
+        <w:rPr>
+          <w:rFonts w:eastAsia="Noto Sans CJK SC Regular" w:cs="Lohit Devanagari"/>
+          <w:i w:val="false"/>
+          <w:iCs w:val="false"/>
+          <w:color w:val="auto"/>
+          <w:kern w:val="2"/>
+          <w:sz w:val="24"/>
+          <w:szCs w:val="24"/>
+          <w:lang w:val="en-US" w:eastAsia="zh-CN" w:bidi="hi-IN"/>
+        </w:rPr>
+        <w:fldChar w:fldCharType="begin"/>
+      </w:r>
+      <w:r>
+        <w:rPr>
+          <w:sz w:val="24"/>
+          <w:i w:val="false"/>
+          <w:kern w:val="2"/>
+          <w:szCs w:val="24"/>
+          <w:iCs w:val="false"/>
+          <w:rFonts w:eastAsia="Noto Sans CJK SC Regular" w:cs="Lohit Devanagari"/>
+        </w:rPr>
+        <w:instrText> REF Ref_Figure15_label_and_number \h </w:instrText>
+      </w:r>
+      <w:r>
+        <w:rPr>
+          <w:sz w:val="24"/>
+          <w:i w:val="false"/>
+          <w:kern w:val="2"/>
+          <w:szCs w:val="24"/>
+          <w:iCs w:val="false"/>
+          <w:rFonts w:eastAsia="Noto Sans CJK SC Regular" w:cs="Lohit Devanagari"/>
+        </w:rPr>
+        <w:fldChar w:fldCharType="separate"/>
+      </w:r>
+      <w:r>
+        <w:rPr>
+          <w:sz w:val="24"/>
+          <w:i w:val="false"/>
+          <w:kern w:val="2"/>
+          <w:szCs w:val="24"/>
+          <w:iCs w:val="false"/>
+          <w:rFonts w:eastAsia="Noto Sans CJK SC Regular" w:cs="Lohit Devanagari"/>
+        </w:rPr>
+        <w:t>Figure 16</w:t>
+      </w:r>
+      <w:r>
+        <w:rPr>
+          <w:sz w:val="24"/>
+          <w:i w:val="false"/>
+          <w:kern w:val="2"/>
+          <w:szCs w:val="24"/>
+          <w:iCs w:val="false"/>
+          <w:rFonts w:eastAsia="Noto Sans CJK SC Regular" w:cs="Lohit Devanagari"/>
+        </w:rPr>
+        <w:fldChar w:fldCharType="end"/>
+      </w:r>
+      <w:r>
+        <w:rPr>
+          <w:rFonts w:eastAsia="Noto Sans CJK SC Regular" w:cs="Lohit Devanagari"/>
+          <w:i w:val="false"/>
+          <w:iCs w:val="false"/>
+          <w:color w:val="auto"/>
+          <w:kern w:val="2"/>
+          <w:sz w:val="24"/>
+          <w:szCs w:val="24"/>
+          <w:lang w:val="en-US" w:eastAsia="zh-CN" w:bidi="hi-IN"/>
+        </w:rPr>
+        <w:t>. Similar to testing we did prior to the demo day, the triac heat sink showed to be the hot spot. The ambient temperature at the time was approximately 21°C, so the temperature rise above ambient was 22°C at the heat sink.</w:t>
+      </w:r>
+    </w:p>
+    <w:p>
+      <w:pPr>
+        <w:pStyle w:val="Normal"/>
+        <w:keepNext w:val="true"/>
+        <w:jc w:val="center"/>
+        <w:rPr/>
+      </w:pPr>
+      <w:r>
+        <w:rPr/>
+        <w:drawing>
+          <wp:inline distT="0" distB="0" distL="0" distR="0">
+            <wp:extent cx="2438400" cy="1828800"/>
+            <wp:effectExtent l="0" t="0" r="0" b="0"/>
+            <wp:docPr id="21" name="Image21" descr=""/>
+            <wp:cNvGraphicFramePr>
+              <a:graphicFrameLocks xmlns:a="http://schemas.openxmlformats.org/drawingml/2006/main" noChangeAspect="1"/>
+            </wp:cNvGraphicFramePr>
+            <a:graphic xmlns:a="http://schemas.openxmlformats.org/drawingml/2006/main">
+              <a:graphicData uri="http://schemas.openxmlformats.org/drawingml/2006/picture">
+                <pic:pic xmlns:pic="http://schemas.openxmlformats.org/drawingml/2006/picture">
+                  <pic:nvPicPr>
+                    <pic:cNvPr id="21" name="Image21" descr=""/>
+                    <pic:cNvPicPr>
+                      <a:picLocks noChangeAspect="1" noChangeArrowheads="1"/>
+                    </pic:cNvPicPr>
+                  </pic:nvPicPr>
+                  <pic:blipFill>
+                    <a:blip r:embed="rId22"/>
+                    <a:stretch>
+                      <a:fillRect/>
+                    </a:stretch>
+                  </pic:blipFill>
+                  <pic:spPr bwMode="auto">
+                    <a:xfrm>
+                      <a:off x="0" y="0"/>
+                      <a:ext cx="2438400" cy="1828800"/>
+                    </a:xfrm>
+                    <a:prstGeom prst="rect">
+                      <a:avLst/>
+                    </a:prstGeom>
+                  </pic:spPr>
+                </pic:pic>
+              </a:graphicData>
+            </a:graphic>
+          </wp:inline>
+        </w:drawing>
+      </w:r>
+    </w:p>
+    <w:p>
+      <w:pPr>
+        <w:pStyle w:val="Figure"/>
+        <w:rPr/>
+      </w:pPr>
+      <w:r>
+        <w:rPr>
+          <w:rFonts w:eastAsia="Noto Sans CJK SC Regular" w:cs="Lohit Devanagari"/>
+          <w:i/>
+          <w:iCs/>
+          <w:vanish/>
+          <w:color w:val="auto"/>
+          <w:kern w:val="2"/>
+          <w:sz w:val="24"/>
+          <w:szCs w:val="24"/>
+          <w:lang w:val="en-US" w:eastAsia="zh-CN" w:bidi="hi-IN"/>
+        </w:rPr>
+        <w:br/>
+      </w:r>
+      <w:bookmarkStart w:id="30" w:name="Ref_Figure6_label_and_number12211"/>
+      <w:bookmarkStart w:id="31" w:name="Ref_Figure13_label_and_number11"/>
+      <w:bookmarkStart w:id="32" w:name="Ref_Figure15_label_and_number"/>
+      <w:r>
+        <w:rPr>
+          <w:rFonts w:eastAsia="Noto Sans CJK SC Regular" w:cs="Lohit Devanagari"/>
+          <w:i/>
+          <w:iCs/>
+          <w:color w:val="auto"/>
+          <w:kern w:val="2"/>
+          <w:sz w:val="24"/>
+          <w:szCs w:val="24"/>
+          <w:lang w:val="en-US" w:eastAsia="zh-CN" w:bidi="hi-IN"/>
+        </w:rPr>
+        <w:t xml:space="preserve">Figure </w:t>
+      </w:r>
+      <w:r>
+        <w:rPr>
+          <w:rFonts w:eastAsia="Noto Sans CJK SC Regular" w:cs="Lohit Devanagari"/>
+          <w:i/>
+          <w:iCs/>
+          <w:color w:val="auto"/>
+          <w:kern w:val="2"/>
+          <w:sz w:val="24"/>
+          <w:szCs w:val="24"/>
+          <w:lang w:val="en-US" w:eastAsia="zh-CN" w:bidi="hi-IN"/>
+        </w:rPr>
+        <w:fldChar w:fldCharType="begin"/>
+      </w:r>
+      <w:r>
+        <w:rPr>
+          <w:sz w:val="24"/>
+          <w:i/>
+          <w:kern w:val="2"/>
+          <w:szCs w:val="24"/>
+          <w:iCs/>
+          <w:rFonts w:eastAsia="Noto Sans CJK SC Regular" w:cs="Lohit Devanagari"/>
+        </w:rPr>
+        <w:instrText> SEQ Figure \* ARABIC </w:instrText>
+      </w:r>
+      <w:r>
+        <w:rPr>
+          <w:sz w:val="24"/>
+          <w:i/>
+          <w:kern w:val="2"/>
+          <w:szCs w:val="24"/>
+          <w:iCs/>
+          <w:rFonts w:eastAsia="Noto Sans CJK SC Regular" w:cs="Lohit Devanagari"/>
+        </w:rPr>
+        <w:fldChar w:fldCharType="separate"/>
+      </w:r>
+      <w:r>
+        <w:rPr>
+          <w:sz w:val="24"/>
+          <w:i/>
+          <w:kern w:val="2"/>
+          <w:szCs w:val="24"/>
+          <w:iCs/>
+          <w:rFonts w:eastAsia="Noto Sans CJK SC Regular" w:cs="Lohit Devanagari"/>
+        </w:rPr>
+        <w:t>16</w:t>
+      </w:r>
+      <w:r>
+        <w:rPr>
+          <w:sz w:val="24"/>
+          <w:i/>
+          <w:kern w:val="2"/>
+          <w:szCs w:val="24"/>
+          <w:iCs/>
+          <w:rFonts w:eastAsia="Noto Sans CJK SC Regular" w:cs="Lohit Devanagari"/>
+        </w:rPr>
+        <w:fldChar w:fldCharType="end"/>
+      </w:r>
+      <w:bookmarkEnd w:id="32"/>
+      <w:bookmarkEnd w:id="30"/>
+      <w:bookmarkEnd w:id="31"/>
+      <w:r>
+        <w:rPr>
+          <w:rFonts w:eastAsia="Noto Sans CJK SC Regular" w:cs="Lohit Devanagari"/>
+          <w:i/>
+          <w:iCs/>
+          <w:color w:val="auto"/>
+          <w:kern w:val="2"/>
+          <w:sz w:val="24"/>
+          <w:szCs w:val="24"/>
+          <w:lang w:val="en-US" w:eastAsia="zh-CN" w:bidi="hi-IN"/>
+        </w:rPr>
+        <w:t xml:space="preserve">: </w:t>
+      </w:r>
+      <w:r>
+        <w:rPr>
+          <w:rFonts w:eastAsia="Noto Sans CJK SC Regular" w:cs="Lohit Devanagari"/>
+          <w:i/>
+          <w:iCs/>
+          <w:color w:val="auto"/>
+          <w:kern w:val="2"/>
+          <w:sz w:val="24"/>
+          <w:szCs w:val="24"/>
+          <w:lang w:val="en-US" w:eastAsia="zh-CN" w:bidi="hi-IN"/>
+        </w:rPr>
+        <w:t>Thermal Image – End of Motor Start Test</w:t>
+      </w:r>
+    </w:p>
+    <w:p>
+      <w:pPr>
+        <w:pStyle w:val="TextBody"/>
+        <w:rPr/>
+      </w:pPr>
+      <w:r>
+        <w:rPr>
+          <w:rFonts w:eastAsia="Noto Sans CJK SC Regular" w:cs="Lohit Devanagari"/>
+          <w:i w:val="false"/>
+          <w:iCs w:val="false"/>
+          <w:color w:val="auto"/>
+          <w:kern w:val="2"/>
+          <w:sz w:val="24"/>
+          <w:szCs w:val="24"/>
+          <w:lang w:val="en-US" w:eastAsia="zh-CN" w:bidi="hi-IN"/>
+        </w:rPr>
+        <w:t>A</w:t>
+      </w:r>
+      <w:r>
+        <w:rPr>
+          <w:rFonts w:eastAsia="Noto Sans CJK SC Regular" w:cs="Lohit Devanagari"/>
+          <w:i w:val="false"/>
+          <w:iCs w:val="false"/>
+          <w:color w:val="auto"/>
+          <w:kern w:val="2"/>
+          <w:sz w:val="24"/>
+          <w:szCs w:val="24"/>
+          <w:lang w:val="en-US" w:eastAsia="zh-CN" w:bidi="hi-IN"/>
+        </w:rPr>
+        <w:t>fter completion of the unloaded motor start test, the “robust design” kettle load test was prepared. For that test, the lid of the project enclosure was placed on the project. The motor was started unloaded, then the kettle load was connected by closing the switch on the power strip supplying the kettle.</w:t>
+      </w:r>
+    </w:p>
+    <w:p>
+      <w:pPr>
+        <w:pStyle w:val="TextBody"/>
+        <w:rPr/>
+      </w:pPr>
+      <w:r>
+        <w:rPr>
+          <w:rFonts w:eastAsia="Noto Sans CJK SC Regular" w:cs="Lohit Devanagari"/>
+          <w:i w:val="false"/>
+          <w:iCs w:val="false"/>
+          <w:color w:val="auto"/>
+          <w:kern w:val="2"/>
+          <w:sz w:val="24"/>
+          <w:szCs w:val="24"/>
+          <w:lang w:val="en-US" w:eastAsia="zh-CN" w:bidi="hi-IN"/>
+        </w:rPr>
+        <w:t>When the kettle load was connected, the loading of the motor and circuit was audible. The voltage drop on the output of the circuit was significant. We did not note at the time how much of the output voltage drop was due to the input voltage dropping and how much was dropped across our circuit.</w:t>
+      </w:r>
+    </w:p>
+    <w:p>
+      <w:pPr>
+        <w:pStyle w:val="TextBody"/>
         <w:rPr>
           <w:highlight w:val="yellow"/>
         </w:rPr>
       </w:pPr>
       <w:r>
         <w:rPr>
+          <w:rFonts w:eastAsia="Noto Sans CJK SC Regular" w:cs="Lohit Devanagari"/>
+          <w:i w:val="false"/>
+          <w:iCs w:val="false"/>
+          <w:color w:val="auto"/>
+          <w:kern w:val="2"/>
+          <w:sz w:val="24"/>
+          <w:szCs w:val="24"/>
           <w:highlight w:val="yellow"/>
-        </w:rPr>
-        <w:t>Include oscilloscope and thermal camera shots.</w:t>
+          <w:lang w:val="en-US" w:eastAsia="zh-CN" w:bidi="hi-IN"/>
+        </w:rPr>
+        <w:t>Continue here</w:t>
+      </w:r>
+    </w:p>
+    <w:p>
+      <w:pPr>
+        <w:pStyle w:val="Normal"/>
+        <w:jc w:val="center"/>
+        <w:rPr/>
+      </w:pPr>
+      <w:r>
+        <w:rPr/>
+        <w:drawing>
+          <wp:inline distT="0" distB="0" distL="0" distR="0">
+            <wp:extent cx="2438400" cy="1828800"/>
+            <wp:effectExtent l="0" t="0" r="0" b="0"/>
+            <wp:docPr id="22" name="Image23" descr=""/>
+            <wp:cNvGraphicFramePr>
+              <a:graphicFrameLocks xmlns:a="http://schemas.openxmlformats.org/drawingml/2006/main" noChangeAspect="1"/>
+            </wp:cNvGraphicFramePr>
+            <a:graphic xmlns:a="http://schemas.openxmlformats.org/drawingml/2006/main">
+              <a:graphicData uri="http://schemas.openxmlformats.org/drawingml/2006/picture">
+                <pic:pic xmlns:pic="http://schemas.openxmlformats.org/drawingml/2006/picture">
+                  <pic:nvPicPr>
+                    <pic:cNvPr id="22" name="Image23" descr=""/>
+                    <pic:cNvPicPr>
+                      <a:picLocks noChangeAspect="1" noChangeArrowheads="1"/>
+                    </pic:cNvPicPr>
+                  </pic:nvPicPr>
+                  <pic:blipFill>
+                    <a:blip r:embed="rId23"/>
+                    <a:stretch>
+                      <a:fillRect/>
+                    </a:stretch>
+                  </pic:blipFill>
+                  <pic:spPr bwMode="auto">
+                    <a:xfrm>
+                      <a:off x="0" y="0"/>
+                      <a:ext cx="2438400" cy="1828800"/>
+                    </a:xfrm>
+                    <a:prstGeom prst="rect">
+                      <a:avLst/>
+                    </a:prstGeom>
+                  </pic:spPr>
+                </pic:pic>
+              </a:graphicData>
+            </a:graphic>
+          </wp:inline>
+        </w:drawing>
+      </w:r>
+      <w:r>
+        <w:rPr/>
+        <w:t xml:space="preserve">   </w:t>
+      </w:r>
+      <w:r>
+        <w:rPr/>
+        <w:drawing>
+          <wp:inline distT="0" distB="0" distL="0" distR="0">
+            <wp:extent cx="2438400" cy="1828800"/>
+            <wp:effectExtent l="0" t="0" r="0" b="0"/>
+            <wp:docPr id="23" name="Image24" descr=""/>
+            <wp:cNvGraphicFramePr>
+              <a:graphicFrameLocks xmlns:a="http://schemas.openxmlformats.org/drawingml/2006/main" noChangeAspect="1"/>
+            </wp:cNvGraphicFramePr>
+            <a:graphic xmlns:a="http://schemas.openxmlformats.org/drawingml/2006/main">
+              <a:graphicData uri="http://schemas.openxmlformats.org/drawingml/2006/picture">
+                <pic:pic xmlns:pic="http://schemas.openxmlformats.org/drawingml/2006/picture">
+                  <pic:nvPicPr>
+                    <pic:cNvPr id="23" name="Image24" descr=""/>
+                    <pic:cNvPicPr>
+                      <a:picLocks noChangeAspect="1" noChangeArrowheads="1"/>
+                    </pic:cNvPicPr>
+                  </pic:nvPicPr>
+                  <pic:blipFill>
+                    <a:blip r:embed="rId24"/>
+                    <a:stretch>
+                      <a:fillRect/>
+                    </a:stretch>
+                  </pic:blipFill>
+                  <pic:spPr bwMode="auto">
+                    <a:xfrm>
+                      <a:off x="0" y="0"/>
+                      <a:ext cx="2438400" cy="1828800"/>
+                    </a:xfrm>
+                    <a:prstGeom prst="rect">
+                      <a:avLst/>
+                    </a:prstGeom>
+                  </pic:spPr>
+                </pic:pic>
+              </a:graphicData>
+            </a:graphic>
+          </wp:inline>
+        </w:drawing>
+      </w:r>
+    </w:p>
+    <w:p>
+      <w:pPr>
+        <w:pStyle w:val="Figure"/>
+        <w:spacing w:before="0" w:after="240"/>
+        <w:jc w:val="center"/>
+        <w:rPr/>
+      </w:pPr>
+      <w:r>
+        <w:rPr>
+          <w:rFonts w:eastAsia="Noto Sans CJK SC Regular" w:cs="Lohit Devanagari"/>
+          <w:i/>
+          <w:iCs/>
+          <w:vanish/>
+          <w:color w:val="auto"/>
+          <w:kern w:val="2"/>
+          <w:sz w:val="24"/>
+          <w:szCs w:val="24"/>
+          <w:lang w:val="en-US" w:eastAsia="zh-CN" w:bidi="hi-IN"/>
+        </w:rPr>
+        <w:br/>
+      </w:r>
+      <w:bookmarkStart w:id="33" w:name="Ref_Figure6_label_and_number122111"/>
+      <w:bookmarkStart w:id="34" w:name="Ref_Figure13_label_and_number111"/>
+      <w:r>
+        <w:rPr>
+          <w:rFonts w:eastAsia="Noto Sans CJK SC Regular" w:cs="Lohit Devanagari"/>
+          <w:i/>
+          <w:iCs/>
+          <w:color w:val="auto"/>
+          <w:kern w:val="2"/>
+          <w:sz w:val="24"/>
+          <w:szCs w:val="24"/>
+          <w:lang w:val="en-US" w:eastAsia="zh-CN" w:bidi="hi-IN"/>
+        </w:rPr>
+        <w:t xml:space="preserve">Figure </w:t>
+      </w:r>
+      <w:r>
+        <w:rPr>
+          <w:rFonts w:eastAsia="Noto Sans CJK SC Regular" w:cs="Lohit Devanagari"/>
+          <w:i/>
+          <w:iCs/>
+          <w:color w:val="auto"/>
+          <w:kern w:val="2"/>
+          <w:sz w:val="24"/>
+          <w:szCs w:val="24"/>
+          <w:lang w:val="en-US" w:eastAsia="zh-CN" w:bidi="hi-IN"/>
+        </w:rPr>
+        <w:fldChar w:fldCharType="begin"/>
+      </w:r>
+      <w:r>
+        <w:rPr>
+          <w:sz w:val="24"/>
+          <w:i/>
+          <w:kern w:val="2"/>
+          <w:szCs w:val="24"/>
+          <w:iCs/>
+          <w:rFonts w:eastAsia="Noto Sans CJK SC Regular" w:cs="Lohit Devanagari"/>
+        </w:rPr>
+        <w:instrText> SEQ Figure \* ARABIC </w:instrText>
+      </w:r>
+      <w:r>
+        <w:rPr>
+          <w:sz w:val="24"/>
+          <w:i/>
+          <w:kern w:val="2"/>
+          <w:szCs w:val="24"/>
+          <w:iCs/>
+          <w:rFonts w:eastAsia="Noto Sans CJK SC Regular" w:cs="Lohit Devanagari"/>
+        </w:rPr>
+        <w:fldChar w:fldCharType="separate"/>
+      </w:r>
+      <w:r>
+        <w:rPr>
+          <w:sz w:val="24"/>
+          <w:i/>
+          <w:kern w:val="2"/>
+          <w:szCs w:val="24"/>
+          <w:iCs/>
+          <w:rFonts w:eastAsia="Noto Sans CJK SC Regular" w:cs="Lohit Devanagari"/>
+        </w:rPr>
+        <w:t>17</w:t>
+      </w:r>
+      <w:r>
+        <w:rPr>
+          <w:sz w:val="24"/>
+          <w:i/>
+          <w:kern w:val="2"/>
+          <w:szCs w:val="24"/>
+          <w:iCs/>
+          <w:rFonts w:eastAsia="Noto Sans CJK SC Regular" w:cs="Lohit Devanagari"/>
+        </w:rPr>
+        <w:fldChar w:fldCharType="end"/>
+      </w:r>
+      <w:bookmarkEnd w:id="33"/>
+      <w:bookmarkEnd w:id="34"/>
+      <w:r>
+        <w:rPr>
+          <w:rFonts w:eastAsia="Noto Sans CJK SC Regular" w:cs="Lohit Devanagari"/>
+          <w:i/>
+          <w:iCs/>
+          <w:color w:val="auto"/>
+          <w:kern w:val="2"/>
+          <w:sz w:val="24"/>
+          <w:szCs w:val="24"/>
+          <w:lang w:val="en-US" w:eastAsia="zh-CN" w:bidi="hi-IN"/>
+        </w:rPr>
+        <w:t>: Thermal Images – End of Kettle Load Test (Left: Case closed, Right: Case open)</w:t>
       </w:r>
     </w:p>
     <w:sectPr>
@@ -4376,6 +4826,98 @@
   <w:abstractNum w:abstractNumId="5">
     <w:lvl w:ilvl="0">
       <w:start w:val="1"/>
+      <w:numFmt w:val="none"/>
+      <w:suff w:val="nothing"/>
+      <w:lvlText w:val=""/>
+      <w:lvlJc w:val="left"/>
+      <w:pPr>
+        <w:ind w:left="0" w:hanging="0"/>
+      </w:pPr>
+    </w:lvl>
+    <w:lvl w:ilvl="1">
+      <w:start w:val="1"/>
+      <w:numFmt w:val="none"/>
+      <w:suff w:val="nothing"/>
+      <w:lvlText w:val=""/>
+      <w:lvlJc w:val="left"/>
+      <w:pPr>
+        <w:ind w:left="0" w:hanging="0"/>
+      </w:pPr>
+    </w:lvl>
+    <w:lvl w:ilvl="2">
+      <w:start w:val="1"/>
+      <w:numFmt w:val="none"/>
+      <w:suff w:val="nothing"/>
+      <w:lvlText w:val=""/>
+      <w:lvlJc w:val="left"/>
+      <w:pPr>
+        <w:ind w:left="0" w:hanging="0"/>
+      </w:pPr>
+    </w:lvl>
+    <w:lvl w:ilvl="3">
+      <w:start w:val="1"/>
+      <w:numFmt w:val="none"/>
+      <w:suff w:val="nothing"/>
+      <w:lvlText w:val=""/>
+      <w:lvlJc w:val="left"/>
+      <w:pPr>
+        <w:ind w:left="0" w:hanging="0"/>
+      </w:pPr>
+    </w:lvl>
+    <w:lvl w:ilvl="4">
+      <w:start w:val="1"/>
+      <w:numFmt w:val="none"/>
+      <w:suff w:val="nothing"/>
+      <w:lvlText w:val=""/>
+      <w:lvlJc w:val="left"/>
+      <w:pPr>
+        <w:ind w:left="0" w:hanging="0"/>
+      </w:pPr>
+    </w:lvl>
+    <w:lvl w:ilvl="5">
+      <w:start w:val="1"/>
+      <w:numFmt w:val="none"/>
+      <w:suff w:val="nothing"/>
+      <w:lvlText w:val=""/>
+      <w:lvlJc w:val="left"/>
+      <w:pPr>
+        <w:ind w:left="0" w:hanging="0"/>
+      </w:pPr>
+    </w:lvl>
+    <w:lvl w:ilvl="6">
+      <w:start w:val="1"/>
+      <w:numFmt w:val="none"/>
+      <w:suff w:val="nothing"/>
+      <w:lvlText w:val=""/>
+      <w:lvlJc w:val="left"/>
+      <w:pPr>
+        <w:ind w:left="0" w:hanging="0"/>
+      </w:pPr>
+    </w:lvl>
+    <w:lvl w:ilvl="7">
+      <w:start w:val="1"/>
+      <w:numFmt w:val="none"/>
+      <w:suff w:val="nothing"/>
+      <w:lvlText w:val=""/>
+      <w:lvlJc w:val="left"/>
+      <w:pPr>
+        <w:ind w:left="0" w:hanging="0"/>
+      </w:pPr>
+    </w:lvl>
+    <w:lvl w:ilvl="8">
+      <w:start w:val="1"/>
+      <w:numFmt w:val="none"/>
+      <w:suff w:val="nothing"/>
+      <w:lvlText w:val=""/>
+      <w:lvlJc w:val="left"/>
+      <w:pPr>
+        <w:ind w:left="0" w:hanging="0"/>
+      </w:pPr>
+    </w:lvl>
+  </w:abstractNum>
+  <w:abstractNum w:abstractNumId="6">
+    <w:lvl w:ilvl="0">
+      <w:start w:val="1"/>
       <w:numFmt w:val="bullet"/>
       <w:lvlText w:val=""/>
       <w:lvlJc w:val="left"/>
@@ -4534,6 +5076,9 @@
   <w:num w:numId="5">
     <w:abstractNumId w:val="5"/>
   </w:num>
+  <w:num w:numId="6">
+    <w:abstractNumId w:val="6"/>
+  </w:num>
 </w:numbering>
 </file>
 
@@ -4544,6 +5089,7 @@
       <w:rPr>
         <w:rFonts w:ascii="Liberation Serif" w:hAnsi="Liberation Serif" w:eastAsia="Noto Sans CJK SC Regular" w:cs="Lohit Devanagari"/>
         <w:kern w:val="2"/>
+        <w:sz w:val="20"/>
         <w:szCs w:val="24"/>
         <w:lang w:val="en-US" w:eastAsia="zh-CN" w:bidi="hi-IN"/>
       </w:rPr>
@@ -4557,9 +5103,7 @@
     <w:qFormat/>
     <w:pPr>
       <w:widowControl/>
-      <w:kinsoku w:val="true"/>
-      <w:overflowPunct w:val="true"/>
-      <w:autoSpaceDE w:val="true"/>
+      <w:overflowPunct w:val="false"/>
       <w:bidi w:val="0"/>
       <w:spacing w:before="0" w:after="0"/>
       <w:jc w:val="left"/>

</xml_diff>

<commit_message>
Add demo day losses discussion
</commit_message>
<xml_diff>
--- a/report/Part 4 - Testing and Demo Day.docx
+++ b/report/Part 4 - Testing and Demo Day.docx
@@ -282,8 +282,8 @@
         </w:rPr>
         <w:br/>
       </w:r>
-      <w:bookmarkStart w:id="3" w:name="Ref_Figure6_label_and_number"/>
-      <w:bookmarkStart w:id="4" w:name="Ref_Figure2_label_and_number"/>
+      <w:bookmarkStart w:id="3" w:name="Ref_Figure2_label_and_number"/>
+      <w:bookmarkStart w:id="4" w:name="Ref_Figure6_label_and_number"/>
       <w:r>
         <w:rPr/>
         <w:t xml:space="preserve">Figure </w:t>
@@ -927,8 +927,8 @@
         </w:rPr>
         <w:br/>
       </w:r>
-      <w:bookmarkStart w:id="7" w:name="Ref_Figure6_label_and_number1111"/>
-      <w:bookmarkStart w:id="8" w:name="Ref_Figure3_label_and_number"/>
+      <w:bookmarkStart w:id="7" w:name="Ref_Figure3_label_and_number"/>
+      <w:bookmarkStart w:id="8" w:name="Ref_Figure6_label_and_number1111"/>
       <w:r>
         <w:rPr>
           <w:rFonts w:eastAsia="Noto Sans CJK SC Regular" w:cs="Lohit Devanagari"/>
@@ -3189,8 +3189,8 @@
         </w:rPr>
         <w:br/>
       </w:r>
-      <w:bookmarkStart w:id="22" w:name="Ref_Figure6_label_and_number1214"/>
-      <w:bookmarkStart w:id="23" w:name="Ref_Figure12_label_and_number"/>
+      <w:bookmarkStart w:id="22" w:name="Ref_Figure12_label_and_number"/>
+      <w:bookmarkStart w:id="23" w:name="Ref_Figure6_label_and_number1214"/>
       <w:r>
         <w:rPr>
           <w:rFonts w:eastAsia="Noto Sans CJK SC Regular" w:cs="Lohit Devanagari"/>
@@ -3474,7 +3474,6 @@
       </w:r>
       <w:bookmarkStart w:id="25" w:name="Ref_Figure6_label_and_number122"/>
       <w:bookmarkStart w:id="26" w:name="Ref_Figure13_label_and_number"/>
-      <w:bookmarkStart w:id="27" w:name="Ref_Figure13_label_and_number"/>
       <w:r>
         <w:rPr>
           <w:rFonts w:eastAsia="Noto Sans CJK SC Regular" w:cs="Lohit Devanagari"/>
@@ -3543,33 +3542,20 @@
         </w:rPr>
         <w:fldChar w:fldCharType="end"/>
       </w:r>
-      <w:bookmarkEnd w:id="27"/>
       <w:bookmarkEnd w:id="25"/>
-      <w:r>
-        <w:rPr>
-          <w:rFonts w:eastAsia="Noto Sans CJK SC Regular" w:cs="Lohit Devanagari"/>
-          <w:i/>
-          <w:iCs/>
-          <w:color w:val="auto"/>
-          <w:kern w:val="2"/>
-          <w:sz w:val="24"/>
-          <w:szCs w:val="24"/>
-          <w:lang w:val="en-US" w:eastAsia="zh-CN" w:bidi="hi-IN"/>
-        </w:rPr>
-        <w:t xml:space="preserve">: </w:t>
-      </w:r>
-      <w:r>
-        <w:rPr>
-          <w:rFonts w:eastAsia="Noto Sans CJK SC Regular" w:cs="Lohit Devanagari"/>
-          <w:i/>
-          <w:iCs/>
-          <w:color w:val="auto"/>
-          <w:kern w:val="2"/>
-          <w:sz w:val="24"/>
-          <w:szCs w:val="24"/>
-          <w:lang w:val="en-US" w:eastAsia="zh-CN" w:bidi="hi-IN"/>
-        </w:rPr>
-        <w:t>Driving Unloaded Motor</w:t>
+      <w:bookmarkEnd w:id="26"/>
+      <w:r>
+        <w:rPr>
+          <w:rFonts w:eastAsia="Noto Sans CJK SC Regular" w:cs="Lohit Devanagari"/>
+          <w:i/>
+          <w:iCs/>
+          <w:color w:val="auto"/>
+          <w:kern w:val="2"/>
+          <w:sz w:val="24"/>
+          <w:szCs w:val="24"/>
+          <w:lang w:val="en-US" w:eastAsia="zh-CN" w:bidi="hi-IN"/>
+        </w:rPr>
+        <w:t>: Driving Unloaded Motor</w:t>
       </w:r>
     </w:p>
     <w:p>
@@ -3685,11 +3671,7 @@
       </w:pPr>
       <w:r>
         <w:rPr/>
-        <w:t xml:space="preserve">On demo day (27 December), our project was demonstrated first. </w:t>
-      </w:r>
-      <w:r>
-        <w:rPr/>
-        <w:t>We had to make some modifications to the test circuit wiring since we used the safer “protected” (“korumalı”) banana plug terminals, which unfortunately could not receive the space terminals used on the wires in the lab.</w:t>
+        <w:t>On demo day (27 December), our project was demonstrated first. We had to make some modifications to the test circuit wiring since we used the safer “protected” (“korumalı”) banana plug terminals, which unfortunately could not receive the space terminals used on the wires in the lab.</w:t>
       </w:r>
     </w:p>
     <w:p>
@@ -3792,8 +3774,8 @@
         </w:rPr>
         <w:br/>
       </w:r>
+      <w:bookmarkStart w:id="27" w:name="Ref_Figure13_label_and_number1"/>
       <w:bookmarkStart w:id="28" w:name="Ref_Figure6_label_and_number1221"/>
-      <w:bookmarkStart w:id="29" w:name="Ref_Figure13_label_and_number1"/>
       <w:r>
         <w:rPr>
           <w:rFonts w:eastAsia="Noto Sans CJK SC Regular" w:cs="Lohit Devanagari"/>
@@ -3862,33 +3844,20 @@
         </w:rPr>
         <w:fldChar w:fldCharType="end"/>
       </w:r>
+      <w:bookmarkEnd w:id="27"/>
       <w:bookmarkEnd w:id="28"/>
-      <w:bookmarkEnd w:id="29"/>
-      <w:r>
-        <w:rPr>
-          <w:rFonts w:eastAsia="Noto Sans CJK SC Regular" w:cs="Lohit Devanagari"/>
-          <w:i/>
-          <w:iCs/>
-          <w:color w:val="auto"/>
-          <w:kern w:val="2"/>
-          <w:sz w:val="24"/>
-          <w:szCs w:val="24"/>
-          <w:lang w:val="en-US" w:eastAsia="zh-CN" w:bidi="hi-IN"/>
-        </w:rPr>
-        <w:t xml:space="preserve">: </w:t>
-      </w:r>
-      <w:r>
-        <w:rPr>
-          <w:rFonts w:eastAsia="Noto Sans CJK SC Regular" w:cs="Lohit Devanagari"/>
-          <w:i/>
-          <w:iCs/>
-          <w:color w:val="auto"/>
-          <w:kern w:val="2"/>
-          <w:sz w:val="24"/>
-          <w:szCs w:val="24"/>
-          <w:lang w:val="en-US" w:eastAsia="zh-CN" w:bidi="hi-IN"/>
-        </w:rPr>
-        <w:t>Demo Day Driving Unloaded DC Motor</w:t>
+      <w:r>
+        <w:rPr>
+          <w:rFonts w:eastAsia="Noto Sans CJK SC Regular" w:cs="Lohit Devanagari"/>
+          <w:i/>
+          <w:iCs/>
+          <w:color w:val="auto"/>
+          <w:kern w:val="2"/>
+          <w:sz w:val="24"/>
+          <w:szCs w:val="24"/>
+          <w:lang w:val="en-US" w:eastAsia="zh-CN" w:bidi="hi-IN"/>
+        </w:rPr>
+        <w:t>: Demo Day Driving Unloaded DC Motor</w:t>
       </w:r>
     </w:p>
     <w:p>
@@ -3908,31 +3877,16 @@
           <w:szCs w:val="24"/>
           <w:lang w:val="en-US" w:eastAsia="zh-CN" w:bidi="hi-IN"/>
         </w:rPr>
-        <w:t xml:space="preserve">A </w:t>
+        <w:t xml:space="preserve">A thermal image was recorded when the motor start test was completed. This image is shown in </w:t>
       </w:r>
       <w:r>
         <w:rPr>
           <w:rFonts w:eastAsia="Noto Sans CJK SC Regular" w:cs="Lohit Devanagari"/>
           <w:i w:val="false"/>
           <w:iCs w:val="false"/>
-          <w:color w:val="auto"/>
-          <w:kern w:val="2"/>
-          <w:sz w:val="24"/>
-          <w:szCs w:val="24"/>
-          <w:lang w:val="en-US" w:eastAsia="zh-CN" w:bidi="hi-IN"/>
-        </w:rPr>
-        <w:t xml:space="preserve">thermal image was recorded when the motor start test was completed. This image is shown in </w:t>
-      </w:r>
-      <w:r>
-        <w:rPr>
-          <w:rFonts w:eastAsia="Noto Sans CJK SC Regular" w:cs="Lohit Devanagari"/>
-          <w:i w:val="false"/>
-          <w:iCs w:val="false"/>
-          <w:color w:val="auto"/>
-          <w:kern w:val="2"/>
-          <w:sz w:val="24"/>
-          <w:szCs w:val="24"/>
-          <w:lang w:val="en-US" w:eastAsia="zh-CN" w:bidi="hi-IN"/>
+          <w:kern w:val="2"/>
+          <w:sz w:val="24"/>
+          <w:szCs w:val="24"/>
         </w:rPr>
         <w:fldChar w:fldCharType="begin"/>
       </w:r>
@@ -4061,9 +4015,9 @@
         </w:rPr>
         <w:br/>
       </w:r>
+      <w:bookmarkStart w:id="29" w:name="Ref_Figure13_label_and_number11"/>
       <w:bookmarkStart w:id="30" w:name="Ref_Figure6_label_and_number12211"/>
-      <w:bookmarkStart w:id="31" w:name="Ref_Figure13_label_and_number11"/>
-      <w:bookmarkStart w:id="32" w:name="Ref_Figure15_label_and_number"/>
+      <w:bookmarkStart w:id="31" w:name="Ref_Figure15_label_and_number"/>
       <w:r>
         <w:rPr>
           <w:rFonts w:eastAsia="Noto Sans CJK SC Regular" w:cs="Lohit Devanagari"/>
@@ -4082,11 +4036,9 @@
           <w:rFonts w:eastAsia="Noto Sans CJK SC Regular" w:cs="Lohit Devanagari"/>
           <w:i/>
           <w:iCs/>
-          <w:color w:val="auto"/>
-          <w:kern w:val="2"/>
-          <w:sz w:val="24"/>
-          <w:szCs w:val="24"/>
-          <w:lang w:val="en-US" w:eastAsia="zh-CN" w:bidi="hi-IN"/>
+          <w:kern w:val="2"/>
+          <w:sz w:val="24"/>
+          <w:szCs w:val="24"/>
         </w:rPr>
         <w:fldChar w:fldCharType="begin"/>
       </w:r>
@@ -4134,7 +4086,7 @@
         </w:rPr>
         <w:fldChar w:fldCharType="end"/>
       </w:r>
-      <w:bookmarkEnd w:id="32"/>
+      <w:bookmarkEnd w:id="29"/>
       <w:bookmarkEnd w:id="30"/>
       <w:bookmarkEnd w:id="31"/>
       <w:r>
@@ -4148,20 +4100,7 @@
           <w:szCs w:val="24"/>
           <w:lang w:val="en-US" w:eastAsia="zh-CN" w:bidi="hi-IN"/>
         </w:rPr>
-        <w:t xml:space="preserve">: </w:t>
-      </w:r>
-      <w:r>
-        <w:rPr>
-          <w:rFonts w:eastAsia="Noto Sans CJK SC Regular" w:cs="Lohit Devanagari"/>
-          <w:i/>
-          <w:iCs/>
-          <w:color w:val="auto"/>
-          <w:kern w:val="2"/>
-          <w:sz w:val="24"/>
-          <w:szCs w:val="24"/>
-          <w:lang w:val="en-US" w:eastAsia="zh-CN" w:bidi="hi-IN"/>
-        </w:rPr>
-        <w:t>Thermal Image – End of Motor Start Test</w:t>
+        <w:t>: Thermal Image – End of Motor Start Test</w:t>
       </w:r>
     </w:p>
     <w:p>
@@ -4180,8 +4119,14 @@
           <w:szCs w:val="24"/>
           <w:lang w:val="en-US" w:eastAsia="zh-CN" w:bidi="hi-IN"/>
         </w:rPr>
-        <w:t>A</w:t>
-      </w:r>
+        <w:t>After completion of the unloaded motor start test, the “robust design” kettle load test was prepared. For that test, the lid of the project enclosure was placed on the project. The motor was started unloaded, then the kettle load was connected by closing the switch on the power strip supplying the kettle.</w:t>
+      </w:r>
+    </w:p>
+    <w:p>
+      <w:pPr>
+        <w:pStyle w:val="TextBody"/>
+        <w:rPr/>
+      </w:pPr>
       <w:r>
         <w:rPr>
           <w:rFonts w:eastAsia="Noto Sans CJK SC Regular" w:cs="Lohit Devanagari"/>
@@ -4193,7 +4138,7 @@
           <w:szCs w:val="24"/>
           <w:lang w:val="en-US" w:eastAsia="zh-CN" w:bidi="hi-IN"/>
         </w:rPr>
-        <w:t>fter completion of the unloaded motor start test, the “robust design” kettle load test was prepared. For that test, the lid of the project enclosure was placed on the project. The motor was started unloaded, then the kettle load was connected by closing the switch on the power strip supplying the kettle.</w:t>
+        <w:t>When the kettle load was connected, the loading of the motor and circuit was audible. The voltage drop on the output of the circuit was significant. We did not note at the time how much of the output voltage drop was due to the input voltage dropping and how much was dropped across our circuit.</w:t>
       </w:r>
     </w:p>
     <w:p>
@@ -4212,29 +4157,7 @@
           <w:szCs w:val="24"/>
           <w:lang w:val="en-US" w:eastAsia="zh-CN" w:bidi="hi-IN"/>
         </w:rPr>
-        <w:t>When the kettle load was connected, the loading of the motor and circuit was audible. The voltage drop on the output of the circuit was significant. We did not note at the time how much of the output voltage drop was due to the input voltage dropping and how much was dropped across our circuit.</w:t>
-      </w:r>
-    </w:p>
-    <w:p>
-      <w:pPr>
-        <w:pStyle w:val="TextBody"/>
-        <w:rPr>
-          <w:highlight w:val="yellow"/>
-        </w:rPr>
-      </w:pPr>
-      <w:r>
-        <w:rPr>
-          <w:rFonts w:eastAsia="Noto Sans CJK SC Regular" w:cs="Lohit Devanagari"/>
-          <w:i w:val="false"/>
-          <w:iCs w:val="false"/>
-          <w:color w:val="auto"/>
-          <w:kern w:val="2"/>
-          <w:sz w:val="24"/>
-          <w:szCs w:val="24"/>
-          <w:highlight w:val="yellow"/>
-          <w:lang w:val="en-US" w:eastAsia="zh-CN" w:bidi="hi-IN"/>
-        </w:rPr>
-        <w:t>Continue here</w:t>
+        <w:t>For the kettle test, the course assistants noted input power of 1.8 kW and an output power of 1.5 kW. This gives losses of 300 W and an efficiency of 83%. This level of losses is far above what our simulations show (by a factor of 5!), and given the size of our heat sinks, would likely give a much higher temperature rise (not survivable by our components) than what we observed. We were surprised to see such a low recorded efficiency, but did not have the opportunity at the time to explore what the issue might be.</w:t>
       </w:r>
     </w:p>
     <w:p>
@@ -4349,8 +4272,8 @@
         </w:rPr>
         <w:br/>
       </w:r>
+      <w:bookmarkStart w:id="32" w:name="Ref_Figure13_label_and_number111"/>
       <w:bookmarkStart w:id="33" w:name="Ref_Figure6_label_and_number122111"/>
-      <w:bookmarkStart w:id="34" w:name="Ref_Figure13_label_and_number111"/>
       <w:r>
         <w:rPr>
           <w:rFonts w:eastAsia="Noto Sans CJK SC Regular" w:cs="Lohit Devanagari"/>
@@ -4369,11 +4292,9 @@
           <w:rFonts w:eastAsia="Noto Sans CJK SC Regular" w:cs="Lohit Devanagari"/>
           <w:i/>
           <w:iCs/>
-          <w:color w:val="auto"/>
-          <w:kern w:val="2"/>
-          <w:sz w:val="24"/>
-          <w:szCs w:val="24"/>
-          <w:lang w:val="en-US" w:eastAsia="zh-CN" w:bidi="hi-IN"/>
+          <w:kern w:val="2"/>
+          <w:sz w:val="24"/>
+          <w:szCs w:val="24"/>
         </w:rPr>
         <w:fldChar w:fldCharType="begin"/>
       </w:r>
@@ -4421,8 +4342,8 @@
         </w:rPr>
         <w:fldChar w:fldCharType="end"/>
       </w:r>
+      <w:bookmarkEnd w:id="32"/>
       <w:bookmarkEnd w:id="33"/>
-      <w:bookmarkEnd w:id="34"/>
       <w:r>
         <w:rPr>
           <w:rFonts w:eastAsia="Noto Sans CJK SC Regular" w:cs="Lohit Devanagari"/>
@@ -4435,6 +4356,31 @@
           <w:lang w:val="en-US" w:eastAsia="zh-CN" w:bidi="hi-IN"/>
         </w:rPr>
         <w:t>: Thermal Images – End of Kettle Load Test (Left: Case closed, Right: Case open)</w:t>
+      </w:r>
+    </w:p>
+    <w:p>
+      <w:pPr>
+        <w:pStyle w:val="Heading3"/>
+        <w:rPr/>
+      </w:pPr>
+      <w:r>
+        <w:rPr/>
+        <w:t>Lessons Learned</w:t>
+      </w:r>
+    </w:p>
+    <w:p>
+      <w:pPr>
+        <w:pStyle w:val="TextBody"/>
+        <w:spacing w:before="240" w:after="240"/>
+        <w:rPr>
+          <w:highlight w:val="yellow"/>
+        </w:rPr>
+      </w:pPr>
+      <w:r>
+        <w:rPr>
+          <w:highlight w:val="yellow"/>
+        </w:rPr>
+        <w:t>CONTINUE HERE</w:t>
       </w:r>
     </w:p>
     <w:sectPr>
@@ -5103,7 +5049,7 @@
     <w:qFormat/>
     <w:pPr>
       <w:widowControl/>
-      <w:overflowPunct w:val="false"/>
+      <w:overflowPunct w:val="true"/>
       <w:bidi w:val="0"/>
       <w:spacing w:before="0" w:after="0"/>
       <w:jc w:val="left"/>

</xml_diff>

<commit_message>
Finish demo day discussion
</commit_message>
<xml_diff>
--- a/report/Part 4 - Testing and Demo Day.docx
+++ b/report/Part 4 - Testing and Demo Day.docx
@@ -7,7 +7,7 @@
         <w:pStyle w:val="Heading1"/>
         <w:numPr>
           <w:ilvl w:val="0"/>
-          <w:numId w:val="5"/>
+          <w:numId w:val="6"/>
         </w:numPr>
         <w:spacing w:before="240" w:after="120"/>
         <w:rPr>
@@ -39,55 +39,6 @@
         <w:t>Testing</w:t>
       </w:r>
       <w:bookmarkEnd w:id="1"/>
-    </w:p>
-    <w:p>
-      <w:pPr>
-        <w:pStyle w:val="TextBody"/>
-        <w:numPr>
-          <w:ilvl w:val="0"/>
-          <w:numId w:val="5"/>
-        </w:numPr>
-        <w:rPr/>
-      </w:pPr>
-      <w:r>
-        <w:rPr/>
-        <w:t xml:space="preserve">This section </w:t>
-      </w:r>
-      <w:r>
-        <w:rPr>
-          <w:rFonts w:eastAsia="Noto Sans CJK SC Regular" w:cs="Lohit Devanagari"/>
-          <w:color w:val="auto"/>
-          <w:kern w:val="2"/>
-          <w:sz w:val="24"/>
-          <w:szCs w:val="24"/>
-          <w:lang w:val="en-US" w:eastAsia="zh-CN" w:bidi="hi-IN"/>
-        </w:rPr>
-        <w:t>describes the testing process we went through during our project development.</w:t>
-      </w:r>
-    </w:p>
-    <w:p>
-      <w:pPr>
-        <w:pStyle w:val="Heading2"/>
-        <w:numPr>
-          <w:ilvl w:val="1"/>
-          <w:numId w:val="4"/>
-        </w:numPr>
-        <w:rPr/>
-      </w:pPr>
-      <w:r>
-        <w:rPr/>
-        <w:t>Resistive Load Testing in Power Electronics Lab</w:t>
-      </w:r>
-    </w:p>
-    <w:p>
-      <w:pPr>
-        <w:pStyle w:val="TextBody"/>
-        <w:rPr/>
-      </w:pPr>
-      <w:r>
-        <w:rPr/>
-        <w:t>Throughout our testing, we standardized on the following oscilloscope connections:</w:t>
-      </w:r>
     </w:p>
     <w:p>
       <w:pPr>
@@ -100,7 +51,42 @@
       </w:pPr>
       <w:r>
         <w:rPr/>
-        <w:t>Channel 1: Input Voltage</w:t>
+        <w:t xml:space="preserve">This section </w:t>
+      </w:r>
+      <w:r>
+        <w:rPr>
+          <w:rFonts w:eastAsia="Noto Sans CJK SC Regular" w:cs="Lohit Devanagari"/>
+          <w:color w:val="auto"/>
+          <w:kern w:val="2"/>
+          <w:sz w:val="24"/>
+          <w:szCs w:val="24"/>
+          <w:lang w:val="en-US" w:eastAsia="zh-CN" w:bidi="hi-IN"/>
+        </w:rPr>
+        <w:t>describes the testing process we went through during our project development.</w:t>
+      </w:r>
+    </w:p>
+    <w:p>
+      <w:pPr>
+        <w:pStyle w:val="Heading2"/>
+        <w:numPr>
+          <w:ilvl w:val="1"/>
+          <w:numId w:val="5"/>
+        </w:numPr>
+        <w:rPr/>
+      </w:pPr>
+      <w:r>
+        <w:rPr/>
+        <w:t>Resistive Load Testing in Power Electronics Lab</w:t>
+      </w:r>
+    </w:p>
+    <w:p>
+      <w:pPr>
+        <w:pStyle w:val="TextBody"/>
+        <w:rPr/>
+      </w:pPr>
+      <w:r>
+        <w:rPr/>
+        <w:t>Throughout our testing, we standardized on the following oscilloscope connections:</w:t>
       </w:r>
     </w:p>
     <w:p>
@@ -108,13 +94,13 @@
         <w:pStyle w:val="TextBody"/>
         <w:numPr>
           <w:ilvl w:val="0"/>
-          <w:numId w:val="6"/>
+          <w:numId w:val="7"/>
         </w:numPr>
         <w:rPr/>
       </w:pPr>
       <w:r>
         <w:rPr/>
-        <w:t>Channel 2: Output Current</w:t>
+        <w:t>Channel 1: Input Voltage</w:t>
       </w:r>
     </w:p>
     <w:p>
@@ -122,13 +108,13 @@
         <w:pStyle w:val="TextBody"/>
         <w:numPr>
           <w:ilvl w:val="0"/>
-          <w:numId w:val="6"/>
+          <w:numId w:val="7"/>
         </w:numPr>
         <w:rPr/>
       </w:pPr>
       <w:r>
         <w:rPr/>
-        <w:t>Channel 3: Control Voltage (C2/diac input to ground)</w:t>
+        <w:t>Channel 2: Output Current</w:t>
       </w:r>
     </w:p>
     <w:p>
@@ -136,7 +122,21 @@
         <w:pStyle w:val="TextBody"/>
         <w:numPr>
           <w:ilvl w:val="0"/>
-          <w:numId w:val="6"/>
+          <w:numId w:val="7"/>
+        </w:numPr>
+        <w:rPr/>
+      </w:pPr>
+      <w:r>
+        <w:rPr/>
+        <w:t>Channel 3: Control Voltage (C2/diac input to ground)</w:t>
+      </w:r>
+    </w:p>
+    <w:p>
+      <w:pPr>
+        <w:pStyle w:val="TextBody"/>
+        <w:numPr>
+          <w:ilvl w:val="0"/>
+          <w:numId w:val="7"/>
         </w:numPr>
         <w:rPr/>
       </w:pPr>
@@ -160,7 +160,7 @@
         <w:pStyle w:val="Heading3"/>
         <w:numPr>
           <w:ilvl w:val="2"/>
-          <w:numId w:val="3"/>
+          <w:numId w:val="4"/>
         </w:numPr>
         <w:rPr/>
       </w:pPr>
@@ -282,8 +282,8 @@
         </w:rPr>
         <w:br/>
       </w:r>
-      <w:bookmarkStart w:id="3" w:name="Ref_Figure2_label_and_number"/>
-      <w:bookmarkStart w:id="4" w:name="Ref_Figure6_label_and_number"/>
+      <w:bookmarkStart w:id="3" w:name="Ref_Figure6_label_and_number"/>
+      <w:bookmarkStart w:id="4" w:name="Ref_Figure2_label_and_number"/>
       <w:r>
         <w:rPr/>
         <w:t xml:space="preserve">Figure </w:t>
@@ -927,8 +927,8 @@
         </w:rPr>
         <w:br/>
       </w:r>
-      <w:bookmarkStart w:id="7" w:name="Ref_Figure3_label_and_number"/>
-      <w:bookmarkStart w:id="8" w:name="Ref_Figure6_label_and_number1111"/>
+      <w:bookmarkStart w:id="7" w:name="Ref_Figure6_label_and_number1111"/>
+      <w:bookmarkStart w:id="8" w:name="Ref_Figure3_label_and_number"/>
       <w:r>
         <w:rPr>
           <w:rFonts w:eastAsia="Noto Sans CJK SC Regular" w:cs="Lohit Devanagari"/>
@@ -1018,7 +1018,7 @@
         <w:pStyle w:val="Heading3"/>
         <w:numPr>
           <w:ilvl w:val="2"/>
-          <w:numId w:val="2"/>
+          <w:numId w:val="3"/>
         </w:numPr>
         <w:rPr/>
       </w:pPr>
@@ -1830,7 +1830,7 @@
         <w:pStyle w:val="Heading2"/>
         <w:numPr>
           <w:ilvl w:val="1"/>
-          <w:numId w:val="4"/>
+          <w:numId w:val="5"/>
         </w:numPr>
         <w:rPr/>
       </w:pPr>
@@ -1844,7 +1844,7 @@
         <w:pStyle w:val="Heading3"/>
         <w:numPr>
           <w:ilvl w:val="2"/>
-          <w:numId w:val="2"/>
+          <w:numId w:val="3"/>
         </w:numPr>
         <w:rPr/>
       </w:pPr>
@@ -1923,7 +1923,7 @@
         <w:pStyle w:val="TextBody"/>
         <w:numPr>
           <w:ilvl w:val="0"/>
-          <w:numId w:val="6"/>
+          <w:numId w:val="7"/>
         </w:numPr>
         <w:rPr/>
       </w:pPr>
@@ -1937,7 +1937,7 @@
         <w:pStyle w:val="TextBody"/>
         <w:numPr>
           <w:ilvl w:val="0"/>
-          <w:numId w:val="6"/>
+          <w:numId w:val="7"/>
         </w:numPr>
         <w:rPr/>
       </w:pPr>
@@ -1951,7 +1951,7 @@
         <w:pStyle w:val="TextBody"/>
         <w:numPr>
           <w:ilvl w:val="0"/>
-          <w:numId w:val="6"/>
+          <w:numId w:val="7"/>
         </w:numPr>
         <w:rPr/>
       </w:pPr>
@@ -1965,7 +1965,7 @@
         <w:pStyle w:val="TextBody"/>
         <w:numPr>
           <w:ilvl w:val="0"/>
-          <w:numId w:val="6"/>
+          <w:numId w:val="7"/>
         </w:numPr>
         <w:rPr/>
       </w:pPr>
@@ -3189,8 +3189,8 @@
         </w:rPr>
         <w:br/>
       </w:r>
-      <w:bookmarkStart w:id="22" w:name="Ref_Figure12_label_and_number"/>
-      <w:bookmarkStart w:id="23" w:name="Ref_Figure6_label_and_number1214"/>
+      <w:bookmarkStart w:id="22" w:name="Ref_Figure6_label_and_number1214"/>
+      <w:bookmarkStart w:id="23" w:name="Ref_Figure12_label_and_number"/>
       <w:r>
         <w:rPr>
           <w:rFonts w:eastAsia="Noto Sans CJK SC Regular" w:cs="Lohit Devanagari"/>
@@ -3305,7 +3305,7 @@
         <w:pStyle w:val="Heading2"/>
         <w:numPr>
           <w:ilvl w:val="1"/>
-          <w:numId w:val="4"/>
+          <w:numId w:val="5"/>
         </w:numPr>
         <w:rPr/>
       </w:pPr>
@@ -3319,7 +3319,7 @@
         <w:pStyle w:val="Heading3"/>
         <w:numPr>
           <w:ilvl w:val="2"/>
-          <w:numId w:val="2"/>
+          <w:numId w:val="3"/>
         </w:numPr>
         <w:rPr/>
       </w:pPr>
@@ -3472,8 +3472,8 @@
         </w:rPr>
         <w:br/>
       </w:r>
-      <w:bookmarkStart w:id="25" w:name="Ref_Figure6_label_and_number122"/>
-      <w:bookmarkStart w:id="26" w:name="Ref_Figure13_label_and_number"/>
+      <w:bookmarkStart w:id="25" w:name="Ref_Figure13_label_and_number"/>
+      <w:bookmarkStart w:id="26" w:name="Ref_Figure6_label_and_number122"/>
       <w:r>
         <w:rPr>
           <w:rFonts w:eastAsia="Noto Sans CJK SC Regular" w:cs="Lohit Devanagari"/>
@@ -3601,7 +3601,7 @@
         <w:pStyle w:val="Heading3"/>
         <w:numPr>
           <w:ilvl w:val="2"/>
-          <w:numId w:val="2"/>
+          <w:numId w:val="3"/>
         </w:numPr>
         <w:rPr/>
       </w:pPr>
@@ -3635,7 +3635,7 @@
         <w:pStyle w:val="Heading1"/>
         <w:numPr>
           <w:ilvl w:val="0"/>
-          <w:numId w:val="5"/>
+          <w:numId w:val="6"/>
         </w:numPr>
         <w:spacing w:before="240" w:after="120"/>
         <w:rPr>
@@ -3774,8 +3774,8 @@
         </w:rPr>
         <w:br/>
       </w:r>
-      <w:bookmarkStart w:id="27" w:name="Ref_Figure13_label_and_number1"/>
-      <w:bookmarkStart w:id="28" w:name="Ref_Figure6_label_and_number1221"/>
+      <w:bookmarkStart w:id="27" w:name="Ref_Figure6_label_and_number1221"/>
+      <w:bookmarkStart w:id="28" w:name="Ref_Figure13_label_and_number1"/>
       <w:r>
         <w:rPr>
           <w:rFonts w:eastAsia="Noto Sans CJK SC Regular" w:cs="Lohit Devanagari"/>
@@ -4015,9 +4015,9 @@
         </w:rPr>
         <w:br/>
       </w:r>
-      <w:bookmarkStart w:id="29" w:name="Ref_Figure13_label_and_number11"/>
+      <w:bookmarkStart w:id="29" w:name="Ref_Figure15_label_and_number"/>
       <w:bookmarkStart w:id="30" w:name="Ref_Figure6_label_and_number12211"/>
-      <w:bookmarkStart w:id="31" w:name="Ref_Figure15_label_and_number"/>
+      <w:bookmarkStart w:id="31" w:name="Ref_Figure13_label_and_number11"/>
       <w:r>
         <w:rPr>
           <w:rFonts w:eastAsia="Noto Sans CJK SC Regular" w:cs="Lohit Devanagari"/>
@@ -4272,8 +4272,8 @@
         </w:rPr>
         <w:br/>
       </w:r>
-      <w:bookmarkStart w:id="32" w:name="Ref_Figure13_label_and_number111"/>
-      <w:bookmarkStart w:id="33" w:name="Ref_Figure6_label_and_number122111"/>
+      <w:bookmarkStart w:id="32" w:name="Ref_Figure6_label_and_number122111"/>
+      <w:bookmarkStart w:id="33" w:name="Ref_Figure13_label_and_number111"/>
       <w:r>
         <w:rPr>
           <w:rFonts w:eastAsia="Noto Sans CJK SC Regular" w:cs="Lohit Devanagari"/>
@@ -4361,6 +4361,10 @@
     <w:p>
       <w:pPr>
         <w:pStyle w:val="Heading3"/>
+        <w:numPr>
+          <w:ilvl w:val="2"/>
+          <w:numId w:val="2"/>
+        </w:numPr>
         <w:rPr/>
       </w:pPr>
       <w:r>
@@ -4373,14 +4377,147 @@
         <w:pStyle w:val="TextBody"/>
         <w:spacing w:before="240" w:after="240"/>
         <w:rPr>
-          <w:highlight w:val="yellow"/>
-        </w:rPr>
-      </w:pPr>
-      <w:r>
-        <w:rPr>
-          <w:highlight w:val="yellow"/>
-        </w:rPr>
-        <w:t>CONTINUE HERE</w:t>
+          <w:rFonts w:ascii="Arial" w:hAnsi="Arial" w:eastAsia="Noto Sans CJK SC Regular" w:cs="Lohit Devanagari"/>
+          <w:color w:val="auto"/>
+          <w:kern w:val="2"/>
+          <w:sz w:val="24"/>
+          <w:szCs w:val="24"/>
+          <w:lang w:val="en-US" w:eastAsia="zh-CN" w:bidi="hi-IN"/>
+        </w:rPr>
+      </w:pPr>
+      <w:r>
+        <w:rPr>
+          <w:rFonts w:eastAsia="Noto Sans CJK SC Regular" w:cs="Lohit Devanagari"/>
+          <w:color w:val="auto"/>
+          <w:kern w:val="2"/>
+          <w:sz w:val="24"/>
+          <w:szCs w:val="24"/>
+          <w:lang w:val="en-US" w:eastAsia="zh-CN" w:bidi="hi-IN"/>
+        </w:rPr>
+        <w:t>We learned a few lessons from our experience with the demo day.</w:t>
+      </w:r>
+    </w:p>
+    <w:p>
+      <w:pPr>
+        <w:pStyle w:val="TextBody"/>
+        <w:numPr>
+          <w:ilvl w:val="0"/>
+          <w:numId w:val="8"/>
+        </w:numPr>
+        <w:spacing w:before="240" w:after="240"/>
+        <w:rPr/>
+      </w:pPr>
+      <w:r>
+        <w:rPr>
+          <w:rFonts w:eastAsia="Noto Sans CJK SC Regular" w:cs="Lohit Devanagari"/>
+          <w:color w:val="auto"/>
+          <w:kern w:val="2"/>
+          <w:sz w:val="24"/>
+          <w:szCs w:val="24"/>
+          <w:lang w:val="en-US" w:eastAsia="zh-CN" w:bidi="hi-IN"/>
+        </w:rPr>
+        <w:t>B</w:t>
+      </w:r>
+      <w:r>
+        <w:rPr>
+          <w:rFonts w:eastAsia="Noto Sans CJK SC Regular" w:cs="Lohit Devanagari"/>
+          <w:color w:val="auto"/>
+          <w:kern w:val="2"/>
+          <w:sz w:val="24"/>
+          <w:szCs w:val="24"/>
+          <w:lang w:val="en-US" w:eastAsia="zh-CN" w:bidi="hi-IN"/>
+        </w:rPr>
+        <w:t>ecoming familiar with the full testing setup (including connectors &amp; measurement devices) before the demo would have helped smooth the bumps or given opportunity to address the apparently large losses (possibly due to measurement setup?) prior to the demo and would have made us better prepared to gather measurements during the demo.</w:t>
+      </w:r>
+    </w:p>
+    <w:p>
+      <w:pPr>
+        <w:pStyle w:val="TextBody"/>
+        <w:numPr>
+          <w:ilvl w:val="0"/>
+          <w:numId w:val="8"/>
+        </w:numPr>
+        <w:spacing w:before="240" w:after="240"/>
+        <w:rPr/>
+      </w:pPr>
+      <w:r>
+        <w:rPr>
+          <w:rFonts w:eastAsia="Noto Sans CJK SC Regular" w:cs="Lohit Devanagari"/>
+          <w:color w:val="auto"/>
+          <w:kern w:val="2"/>
+          <w:sz w:val="24"/>
+          <w:szCs w:val="24"/>
+          <w:lang w:val="en-US" w:eastAsia="zh-CN" w:bidi="hi-IN"/>
+        </w:rPr>
+        <w:t>Finishing touches like making sure the connections and knobs are securely mounted to the enclosure would have really improved making the product feel solid to use.</w:t>
+      </w:r>
+    </w:p>
+    <w:p>
+      <w:pPr>
+        <w:pStyle w:val="TextBody"/>
+        <w:numPr>
+          <w:ilvl w:val="0"/>
+          <w:numId w:val="8"/>
+        </w:numPr>
+        <w:spacing w:before="240" w:after="240"/>
+        <w:rPr/>
+      </w:pPr>
+      <w:r>
+        <w:rPr>
+          <w:rFonts w:eastAsia="Noto Sans CJK SC Regular" w:cs="Lohit Devanagari"/>
+          <w:color w:val="auto"/>
+          <w:kern w:val="2"/>
+          <w:sz w:val="24"/>
+          <w:szCs w:val="24"/>
+          <w:lang w:val="en-US" w:eastAsia="zh-CN" w:bidi="hi-IN"/>
+        </w:rPr>
+        <w:t>Connectors that may be technically superior or safer are not so useful if they don’t match the customer’s wiring terminations.</w:t>
+      </w:r>
+    </w:p>
+    <w:p>
+      <w:pPr>
+        <w:pStyle w:val="TextBody"/>
+        <w:numPr>
+          <w:ilvl w:val="0"/>
+          <w:numId w:val="8"/>
+        </w:numPr>
+        <w:spacing w:before="240" w:after="240"/>
+        <w:rPr/>
+      </w:pPr>
+      <w:r>
+        <w:rPr>
+          <w:rFonts w:eastAsia="Noto Sans CJK SC Regular" w:cs="Lohit Devanagari"/>
+          <w:color w:val="auto"/>
+          <w:kern w:val="2"/>
+          <w:sz w:val="24"/>
+          <w:szCs w:val="24"/>
+          <w:lang w:val="en-US" w:eastAsia="zh-CN" w:bidi="hi-IN"/>
+        </w:rPr>
+        <w:t>The extensive load testing that we did prior to demo day did increase our confidence that our circuit would work as designed to start the motor (at least) and have a good chance of driving the kettle load (which was never available in the lab ahead of time to test). It would have been even better if we had done the testing with the components mounted in the enclosure so we could be more confident in the control locations and thermal performance with the enclosure lid on.</w:t>
+      </w:r>
+    </w:p>
+    <w:p>
+      <w:pPr>
+        <w:pStyle w:val="TextBody"/>
+        <w:spacing w:before="240" w:after="240"/>
+        <w:rPr>
+          <w:rFonts w:ascii="Arial" w:hAnsi="Arial" w:eastAsia="Noto Sans CJK SC Regular" w:cs="Lohit Devanagari"/>
+          <w:color w:val="auto"/>
+          <w:kern w:val="2"/>
+          <w:sz w:val="24"/>
+          <w:szCs w:val="24"/>
+          <w:lang w:val="en-US" w:eastAsia="zh-CN" w:bidi="hi-IN"/>
+        </w:rPr>
+      </w:pPr>
+      <w:r>
+        <w:rPr>
+          <w:rFonts w:eastAsia="Noto Sans CJK SC Regular" w:cs="Lohit Devanagari"/>
+          <w:color w:val="auto"/>
+          <w:kern w:val="2"/>
+          <w:sz w:val="24"/>
+          <w:szCs w:val="24"/>
+          <w:lang w:val="en-US" w:eastAsia="zh-CN" w:bidi="hi-IN"/>
+        </w:rPr>
       </w:r>
     </w:p>
     <w:sectPr>
@@ -4862,6 +4999,244 @@
     </w:lvl>
   </w:abstractNum>
   <w:abstractNum w:abstractNumId="6">
+    <w:lvl w:ilvl="0">
+      <w:start w:val="1"/>
+      <w:numFmt w:val="none"/>
+      <w:suff w:val="nothing"/>
+      <w:lvlText w:val=""/>
+      <w:lvlJc w:val="left"/>
+      <w:pPr>
+        <w:ind w:left="0" w:hanging="0"/>
+      </w:pPr>
+    </w:lvl>
+    <w:lvl w:ilvl="1">
+      <w:start w:val="1"/>
+      <w:numFmt w:val="none"/>
+      <w:suff w:val="nothing"/>
+      <w:lvlText w:val=""/>
+      <w:lvlJc w:val="left"/>
+      <w:pPr>
+        <w:ind w:left="0" w:hanging="0"/>
+      </w:pPr>
+    </w:lvl>
+    <w:lvl w:ilvl="2">
+      <w:start w:val="1"/>
+      <w:numFmt w:val="none"/>
+      <w:suff w:val="nothing"/>
+      <w:lvlText w:val=""/>
+      <w:lvlJc w:val="left"/>
+      <w:pPr>
+        <w:ind w:left="0" w:hanging="0"/>
+      </w:pPr>
+    </w:lvl>
+    <w:lvl w:ilvl="3">
+      <w:start w:val="1"/>
+      <w:numFmt w:val="none"/>
+      <w:suff w:val="nothing"/>
+      <w:lvlText w:val=""/>
+      <w:lvlJc w:val="left"/>
+      <w:pPr>
+        <w:ind w:left="0" w:hanging="0"/>
+      </w:pPr>
+    </w:lvl>
+    <w:lvl w:ilvl="4">
+      <w:start w:val="1"/>
+      <w:numFmt w:val="none"/>
+      <w:suff w:val="nothing"/>
+      <w:lvlText w:val=""/>
+      <w:lvlJc w:val="left"/>
+      <w:pPr>
+        <w:ind w:left="0" w:hanging="0"/>
+      </w:pPr>
+    </w:lvl>
+    <w:lvl w:ilvl="5">
+      <w:start w:val="1"/>
+      <w:numFmt w:val="none"/>
+      <w:suff w:val="nothing"/>
+      <w:lvlText w:val=""/>
+      <w:lvlJc w:val="left"/>
+      <w:pPr>
+        <w:ind w:left="0" w:hanging="0"/>
+      </w:pPr>
+    </w:lvl>
+    <w:lvl w:ilvl="6">
+      <w:start w:val="1"/>
+      <w:numFmt w:val="none"/>
+      <w:suff w:val="nothing"/>
+      <w:lvlText w:val=""/>
+      <w:lvlJc w:val="left"/>
+      <w:pPr>
+        <w:ind w:left="0" w:hanging="0"/>
+      </w:pPr>
+    </w:lvl>
+    <w:lvl w:ilvl="7">
+      <w:start w:val="1"/>
+      <w:numFmt w:val="none"/>
+      <w:suff w:val="nothing"/>
+      <w:lvlText w:val=""/>
+      <w:lvlJc w:val="left"/>
+      <w:pPr>
+        <w:ind w:left="0" w:hanging="0"/>
+      </w:pPr>
+    </w:lvl>
+    <w:lvl w:ilvl="8">
+      <w:start w:val="1"/>
+      <w:numFmt w:val="none"/>
+      <w:suff w:val="nothing"/>
+      <w:lvlText w:val=""/>
+      <w:lvlJc w:val="left"/>
+      <w:pPr>
+        <w:ind w:left="0" w:hanging="0"/>
+      </w:pPr>
+    </w:lvl>
+  </w:abstractNum>
+  <w:abstractNum w:abstractNumId="7">
+    <w:lvl w:ilvl="0">
+      <w:start w:val="1"/>
+      <w:numFmt w:val="bullet"/>
+      <w:lvlText w:val=""/>
+      <w:lvlJc w:val="left"/>
+      <w:pPr>
+        <w:tabs>
+          <w:tab w:val="num" w:pos="720"/>
+        </w:tabs>
+        <w:ind w:left="720" w:hanging="360"/>
+      </w:pPr>
+      <w:rPr>
+        <w:rFonts w:ascii="Symbol" w:hAnsi="Symbol" w:cs="Symbol" w:hint="default"/>
+        <w:rFonts w:cs="OpenSymbol"/>
+      </w:rPr>
+    </w:lvl>
+    <w:lvl w:ilvl="1">
+      <w:start w:val="1"/>
+      <w:numFmt w:val="bullet"/>
+      <w:lvlText w:val="◦"/>
+      <w:lvlJc w:val="left"/>
+      <w:pPr>
+        <w:tabs>
+          <w:tab w:val="num" w:pos="1080"/>
+        </w:tabs>
+        <w:ind w:left="1080" w:hanging="360"/>
+      </w:pPr>
+      <w:rPr>
+        <w:rFonts w:ascii="OpenSymbol" w:hAnsi="OpenSymbol" w:cs="OpenSymbol" w:hint="default"/>
+        <w:rFonts w:cs="OpenSymbol"/>
+      </w:rPr>
+    </w:lvl>
+    <w:lvl w:ilvl="2">
+      <w:start w:val="1"/>
+      <w:numFmt w:val="bullet"/>
+      <w:lvlText w:val="▪"/>
+      <w:lvlJc w:val="left"/>
+      <w:pPr>
+        <w:tabs>
+          <w:tab w:val="num" w:pos="1440"/>
+        </w:tabs>
+        <w:ind w:left="1440" w:hanging="360"/>
+      </w:pPr>
+      <w:rPr>
+        <w:rFonts w:ascii="OpenSymbol" w:hAnsi="OpenSymbol" w:cs="OpenSymbol" w:hint="default"/>
+        <w:rFonts w:cs="OpenSymbol"/>
+      </w:rPr>
+    </w:lvl>
+    <w:lvl w:ilvl="3">
+      <w:start w:val="1"/>
+      <w:numFmt w:val="bullet"/>
+      <w:lvlText w:val=""/>
+      <w:lvlJc w:val="left"/>
+      <w:pPr>
+        <w:tabs>
+          <w:tab w:val="num" w:pos="1800"/>
+        </w:tabs>
+        <w:ind w:left="1800" w:hanging="360"/>
+      </w:pPr>
+      <w:rPr>
+        <w:rFonts w:ascii="Symbol" w:hAnsi="Symbol" w:cs="Symbol" w:hint="default"/>
+        <w:rFonts w:cs="OpenSymbol"/>
+      </w:rPr>
+    </w:lvl>
+    <w:lvl w:ilvl="4">
+      <w:start w:val="1"/>
+      <w:numFmt w:val="bullet"/>
+      <w:lvlText w:val="◦"/>
+      <w:lvlJc w:val="left"/>
+      <w:pPr>
+        <w:tabs>
+          <w:tab w:val="num" w:pos="2160"/>
+        </w:tabs>
+        <w:ind w:left="2160" w:hanging="360"/>
+      </w:pPr>
+      <w:rPr>
+        <w:rFonts w:ascii="OpenSymbol" w:hAnsi="OpenSymbol" w:cs="OpenSymbol" w:hint="default"/>
+        <w:rFonts w:cs="OpenSymbol"/>
+      </w:rPr>
+    </w:lvl>
+    <w:lvl w:ilvl="5">
+      <w:start w:val="1"/>
+      <w:numFmt w:val="bullet"/>
+      <w:lvlText w:val="▪"/>
+      <w:lvlJc w:val="left"/>
+      <w:pPr>
+        <w:tabs>
+          <w:tab w:val="num" w:pos="2520"/>
+        </w:tabs>
+        <w:ind w:left="2520" w:hanging="360"/>
+      </w:pPr>
+      <w:rPr>
+        <w:rFonts w:ascii="OpenSymbol" w:hAnsi="OpenSymbol" w:cs="OpenSymbol" w:hint="default"/>
+        <w:rFonts w:cs="OpenSymbol"/>
+      </w:rPr>
+    </w:lvl>
+    <w:lvl w:ilvl="6">
+      <w:start w:val="1"/>
+      <w:numFmt w:val="bullet"/>
+      <w:lvlText w:val=""/>
+      <w:lvlJc w:val="left"/>
+      <w:pPr>
+        <w:tabs>
+          <w:tab w:val="num" w:pos="2880"/>
+        </w:tabs>
+        <w:ind w:left="2880" w:hanging="360"/>
+      </w:pPr>
+      <w:rPr>
+        <w:rFonts w:ascii="Symbol" w:hAnsi="Symbol" w:cs="Symbol" w:hint="default"/>
+        <w:rFonts w:cs="OpenSymbol"/>
+      </w:rPr>
+    </w:lvl>
+    <w:lvl w:ilvl="7">
+      <w:start w:val="1"/>
+      <w:numFmt w:val="bullet"/>
+      <w:lvlText w:val="◦"/>
+      <w:lvlJc w:val="left"/>
+      <w:pPr>
+        <w:tabs>
+          <w:tab w:val="num" w:pos="3240"/>
+        </w:tabs>
+        <w:ind w:left="3240" w:hanging="360"/>
+      </w:pPr>
+      <w:rPr>
+        <w:rFonts w:ascii="OpenSymbol" w:hAnsi="OpenSymbol" w:cs="OpenSymbol" w:hint="default"/>
+        <w:rFonts w:cs="OpenSymbol"/>
+      </w:rPr>
+    </w:lvl>
+    <w:lvl w:ilvl="8">
+      <w:start w:val="1"/>
+      <w:numFmt w:val="bullet"/>
+      <w:lvlText w:val="▪"/>
+      <w:lvlJc w:val="left"/>
+      <w:pPr>
+        <w:tabs>
+          <w:tab w:val="num" w:pos="3600"/>
+        </w:tabs>
+        <w:ind w:left="3600" w:hanging="360"/>
+      </w:pPr>
+      <w:rPr>
+        <w:rFonts w:ascii="OpenSymbol" w:hAnsi="OpenSymbol" w:cs="OpenSymbol" w:hint="default"/>
+        <w:rFonts w:cs="OpenSymbol"/>
+      </w:rPr>
+    </w:lvl>
+  </w:abstractNum>
+  <w:abstractNum w:abstractNumId="8">
     <w:lvl w:ilvl="0">
       <w:start w:val="1"/>
       <w:numFmt w:val="bullet"/>
@@ -5024,6 +5399,12 @@
   </w:num>
   <w:num w:numId="6">
     <w:abstractNumId w:val="6"/>
+  </w:num>
+  <w:num w:numId="7">
+    <w:abstractNumId w:val="7"/>
+  </w:num>
+  <w:num w:numId="8">
+    <w:abstractNumId w:val="8"/>
   </w:num>
 </w:numbering>
 </file>
@@ -5049,7 +5430,7 @@
     <w:qFormat/>
     <w:pPr>
       <w:widowControl/>
-      <w:overflowPunct w:val="true"/>
+      <w:overflowPunct w:val="false"/>
       <w:bidi w:val="0"/>
       <w:spacing w:before="0" w:after="0"/>
       <w:jc w:val="left"/>

</xml_diff>